<commit_message>
Finished Deliverable Report and Updated Hierarchy
</commit_message>
<xml_diff>
--- a/Deliverables/Deliverable2/Deliverable2 Updated.docx
+++ b/Deliverables/Deliverable2/Deliverable2 Updated.docx
@@ -272,7 +272,7 @@
           <w:szCs w:val="24"/>
           <w:u w:val="single"/>
         </w:rPr>
-        <w:t>GPIO Control and Software Bring-Up</w:t>
+        <w:t>Software Bring-Up</w:t>
       </w:r>
     </w:p>
     <w:p>
@@ -325,7 +325,6 @@
         </w:rPr>
         <w:t xml:space="preserve">: Practice </w:t>
       </w:r>
-      <w:proofErr w:type="spellStart"/>
       <w:r>
         <w:rPr>
           <w:rFonts w:ascii="Times New Roman" w:eastAsia="Times New Roman" w:hAnsi="Times New Roman" w:cs="Times New Roman"/>
@@ -334,9 +333,8 @@
           <w:szCs w:val="24"/>
           <w:lang w:val="en-US"/>
         </w:rPr>
-        <w:t>Commiting</w:t>
-      </w:r>
-      <w:proofErr w:type="spellEnd"/>
+        <w:t>Committing</w:t>
+      </w:r>
       <w:r>
         <w:rPr>
           <w:rFonts w:ascii="Times New Roman" w:eastAsia="Times New Roman" w:hAnsi="Times New Roman" w:cs="Times New Roman"/>
@@ -372,7 +370,31 @@
           <w:sz w:val="24"/>
           <w:szCs w:val="24"/>
         </w:rPr>
-        <w:t>In this section of Deliverable #2, our team focused on introducing basic software functionality and becoming familiar with GPIO control on the Raspberry Pi platform. GPIO control is a critical foundation for future project components, including sensor input and hardware interaction.</w:t>
+        <w:t xml:space="preserve">In this section of Deliverable #2, our team focused on introducing basic software functionality </w:t>
+      </w:r>
+      <w:r>
+        <w:rPr>
+          <w:rFonts w:ascii="Times New Roman" w:eastAsia="Times New Roman" w:hAnsi="Times New Roman" w:cs="Times New Roman"/>
+          <w:sz w:val="24"/>
+          <w:szCs w:val="24"/>
+        </w:rPr>
+        <w:t xml:space="preserve">via GitHub. GitHub is a </w:t>
+      </w:r>
+      <w:r>
+        <w:rPr>
+          <w:rFonts w:ascii="Times New Roman" w:eastAsia="Times New Roman" w:hAnsi="Times New Roman" w:cs="Times New Roman"/>
+          <w:sz w:val="24"/>
+          <w:szCs w:val="24"/>
+        </w:rPr>
+        <w:t>web-based</w:t>
+      </w:r>
+      <w:r>
+        <w:rPr>
+          <w:rFonts w:ascii="Times New Roman" w:eastAsia="Times New Roman" w:hAnsi="Times New Roman" w:cs="Times New Roman"/>
+          <w:sz w:val="24"/>
+          <w:szCs w:val="24"/>
+        </w:rPr>
+        <w:t xml:space="preserve"> git repository that allows for the storage, sharing and collaborating of code, which is perfect for team-based projects.</w:t>
       </w:r>
     </w:p>
     <w:p>
@@ -451,6 +473,15 @@
           <w:szCs w:val="24"/>
         </w:rPr>
       </w:pPr>
+    </w:p>
+    <w:p>
+      <w:pPr>
+        <w:rPr>
+          <w:rFonts w:ascii="Times New Roman" w:eastAsia="Times New Roman" w:hAnsi="Times New Roman" w:cs="Times New Roman"/>
+          <w:sz w:val="24"/>
+          <w:szCs w:val="24"/>
+        </w:rPr>
+      </w:pPr>
       <w:r>
         <w:rPr>
           <w:rFonts w:ascii="Times New Roman" w:eastAsia="Times New Roman" w:hAnsi="Times New Roman" w:cs="Times New Roman"/>
@@ -479,6 +510,7 @@
       <w:r>
         <w:rPr>
           <w:rFonts w:ascii="Times New Roman" w:eastAsia="Times New Roman" w:hAnsi="Times New Roman" w:cs="Times New Roman"/>
+          <w:noProof/>
           <w:sz w:val="24"/>
           <w:szCs w:val="24"/>
         </w:rPr>
@@ -527,6 +559,14 @@
           <w:szCs w:val="24"/>
         </w:rPr>
       </w:pPr>
+      <w:r>
+        <w:rPr>
+          <w:rFonts w:ascii="Times New Roman" w:eastAsia="Times New Roman" w:hAnsi="Times New Roman" w:cs="Times New Roman"/>
+          <w:sz w:val="24"/>
+          <w:szCs w:val="24"/>
+        </w:rPr>
+        <w:t>#Individual commit messages of each team member’s first_last.py git push</w:t>
+      </w:r>
     </w:p>
     <w:p>
       <w:pPr>
@@ -609,20 +649,28 @@
     </w:p>
     <w:p>
       <w:pPr>
-        <w:pStyle w:val="ListParagraph"/>
-        <w:rPr>
-          <w:rFonts w:ascii="Times New Roman" w:eastAsia="Times New Roman" w:hAnsi="Times New Roman" w:cs="Times New Roman"/>
-          <w:sz w:val="24"/>
-          <w:szCs w:val="24"/>
-        </w:rPr>
-      </w:pPr>
-      <w:r>
-        <w:rPr>
-          <w:rFonts w:ascii="Times New Roman" w:eastAsia="Times New Roman" w:hAnsi="Times New Roman" w:cs="Times New Roman"/>
-          <w:sz w:val="24"/>
-          <w:szCs w:val="24"/>
-        </w:rPr>
-        <w:t>One option was to have a single team member manage all GitHub uploads, while another option was to require each member to push their own script.</w:t>
+        <w:ind w:left="360" w:firstLine="360"/>
+        <w:rPr>
+          <w:rFonts w:ascii="Times New Roman" w:eastAsia="Times New Roman" w:hAnsi="Times New Roman" w:cs="Times New Roman"/>
+          <w:sz w:val="24"/>
+          <w:szCs w:val="24"/>
+        </w:rPr>
+      </w:pPr>
+      <w:r>
+        <w:rPr>
+          <w:rFonts w:ascii="Times New Roman" w:eastAsia="Times New Roman" w:hAnsi="Times New Roman" w:cs="Times New Roman"/>
+          <w:sz w:val="24"/>
+          <w:szCs w:val="24"/>
+        </w:rPr>
+        <w:t>The team could not decide whether to sequentially push to the main Group 8 repo or to each individually fork the repo to upload our own code, then merge all the branches</w:t>
+      </w:r>
+      <w:r>
+        <w:rPr>
+          <w:rFonts w:ascii="Times New Roman" w:eastAsia="Times New Roman" w:hAnsi="Times New Roman" w:cs="Times New Roman"/>
+          <w:sz w:val="24"/>
+          <w:szCs w:val="24"/>
+        </w:rPr>
+        <w:t>.</w:t>
       </w:r>
     </w:p>
     <w:p>
@@ -663,17 +711,16 @@
           <w:szCs w:val="24"/>
         </w:rPr>
         <w:lastRenderedPageBreak/>
-        <w:t>We chose for each team member to push their own Hello World script to ensure everyone understood the version control process and had their environment correctly configured.</w:t>
-      </w:r>
-    </w:p>
-    <w:p>
-      <w:pPr>
-        <w:rPr>
-          <w:rFonts w:ascii="Times New Roman" w:eastAsia="Times New Roman" w:hAnsi="Times New Roman" w:cs="Times New Roman"/>
-          <w:sz w:val="24"/>
-          <w:szCs w:val="24"/>
-        </w:rPr>
-      </w:pPr>
+        <w:t xml:space="preserve">We chose for each team member to push their own Hello World script to </w:t>
+      </w:r>
+      <w:r>
+        <w:rPr>
+          <w:rFonts w:ascii="Times New Roman" w:eastAsia="Times New Roman" w:hAnsi="Times New Roman" w:cs="Times New Roman"/>
+          <w:sz w:val="24"/>
+          <w:szCs w:val="24"/>
+        </w:rPr>
+        <w:t>sequentially to make sure we all had our bearings for GitHub, leaving forking individual personal repos for when more complex divided work necessitated it.</w:t>
+      </w:r>
     </w:p>
     <w:p>
       <w:pPr>
@@ -699,23 +746,6 @@
           <w:szCs w:val="24"/>
         </w:rPr>
         <w:t>TEST… Test… test</w:t>
-      </w:r>
-    </w:p>
-    <w:p>
-      <w:pPr>
-        <w:rPr>
-          <w:rFonts w:ascii="Times New Roman" w:eastAsia="Times New Roman" w:hAnsi="Times New Roman" w:cs="Times New Roman"/>
-          <w:sz w:val="24"/>
-          <w:szCs w:val="24"/>
-        </w:rPr>
-      </w:pPr>
-      <w:r>
-        <w:rPr>
-          <w:rFonts w:ascii="Times New Roman" w:eastAsia="Times New Roman" w:hAnsi="Times New Roman" w:cs="Times New Roman"/>
-          <w:sz w:val="24"/>
-          <w:szCs w:val="24"/>
-        </w:rPr>
-        <w:t xml:space="preserve">What aspects of the design need to be tested? </w:t>
       </w:r>
     </w:p>
     <w:p>
@@ -737,7 +767,95 @@
           <w:sz w:val="24"/>
           <w:szCs w:val="24"/>
         </w:rPr>
-        <w:t>Software setup</w:t>
+        <w:t xml:space="preserve">What aspects of the design need to be tested? </w:t>
+      </w:r>
+    </w:p>
+    <w:p>
+      <w:pPr>
+        <w:pStyle w:val="ListParagraph"/>
+        <w:numPr>
+          <w:ilvl w:val="1"/>
+          <w:numId w:val="3"/>
+        </w:numPr>
+        <w:rPr>
+          <w:rFonts w:ascii="Times New Roman" w:eastAsia="Times New Roman" w:hAnsi="Times New Roman" w:cs="Times New Roman"/>
+          <w:sz w:val="24"/>
+          <w:szCs w:val="24"/>
+        </w:rPr>
+      </w:pPr>
+      <w:r>
+        <w:rPr>
+          <w:rFonts w:ascii="Times New Roman" w:eastAsia="Times New Roman" w:hAnsi="Times New Roman" w:cs="Times New Roman"/>
+          <w:sz w:val="24"/>
+          <w:szCs w:val="24"/>
+        </w:rPr>
+        <w:t xml:space="preserve">Software? </w:t>
+      </w:r>
+    </w:p>
+    <w:p>
+      <w:pPr>
+        <w:pStyle w:val="ListParagraph"/>
+        <w:numPr>
+          <w:ilvl w:val="2"/>
+          <w:numId w:val="3"/>
+        </w:numPr>
+        <w:rPr>
+          <w:rFonts w:ascii="Times New Roman" w:eastAsia="Times New Roman" w:hAnsi="Times New Roman" w:cs="Times New Roman"/>
+          <w:sz w:val="24"/>
+          <w:szCs w:val="24"/>
+        </w:rPr>
+      </w:pPr>
+      <w:r>
+        <w:rPr>
+          <w:rFonts w:ascii="Times New Roman" w:eastAsia="Times New Roman" w:hAnsi="Times New Roman" w:cs="Times New Roman"/>
+          <w:sz w:val="24"/>
+          <w:szCs w:val="24"/>
+        </w:rPr>
+        <w:t>How to GitHub clone, push, and pull</w:t>
+      </w:r>
+    </w:p>
+    <w:p>
+      <w:pPr>
+        <w:pStyle w:val="ListParagraph"/>
+        <w:numPr>
+          <w:ilvl w:val="1"/>
+          <w:numId w:val="3"/>
+        </w:numPr>
+        <w:rPr>
+          <w:rFonts w:ascii="Times New Roman" w:eastAsia="Times New Roman" w:hAnsi="Times New Roman" w:cs="Times New Roman"/>
+          <w:sz w:val="24"/>
+          <w:szCs w:val="24"/>
+        </w:rPr>
+      </w:pPr>
+      <w:r>
+        <w:rPr>
+          <w:rFonts w:ascii="Times New Roman" w:eastAsia="Times New Roman" w:hAnsi="Times New Roman" w:cs="Times New Roman"/>
+          <w:sz w:val="24"/>
+          <w:szCs w:val="24"/>
+        </w:rPr>
+        <w:t xml:space="preserve">Hardware? </w:t>
+      </w:r>
+    </w:p>
+    <w:p>
+      <w:pPr>
+        <w:pStyle w:val="ListParagraph"/>
+        <w:numPr>
+          <w:ilvl w:val="2"/>
+          <w:numId w:val="3"/>
+        </w:numPr>
+        <w:rPr>
+          <w:rFonts w:ascii="Times New Roman" w:eastAsia="Times New Roman" w:hAnsi="Times New Roman" w:cs="Times New Roman"/>
+          <w:sz w:val="24"/>
+          <w:szCs w:val="24"/>
+        </w:rPr>
+      </w:pPr>
+      <w:r>
+        <w:rPr>
+          <w:rFonts w:ascii="Times New Roman" w:eastAsia="Times New Roman" w:hAnsi="Times New Roman" w:cs="Times New Roman"/>
+          <w:sz w:val="24"/>
+          <w:szCs w:val="24"/>
+        </w:rPr>
+        <w:t xml:space="preserve">NA for today’s work </w:t>
       </w:r>
     </w:p>
     <w:p>
@@ -759,7 +877,7 @@
           <w:sz w:val="24"/>
           <w:szCs w:val="24"/>
         </w:rPr>
-        <w:t>GitHub push and pull workflow</w:t>
+        <w:t>Who is responsible for testing?</w:t>
       </w:r>
     </w:p>
     <w:p>
@@ -777,23 +895,7 @@
           <w:sz w:val="24"/>
           <w:szCs w:val="24"/>
         </w:rPr>
-        <w:t>Who is responsible for testing?</w:t>
-      </w:r>
-      <w:r>
-        <w:rPr>
-          <w:rFonts w:ascii="Times New Roman" w:eastAsia="Times New Roman" w:hAnsi="Times New Roman" w:cs="Times New Roman"/>
-          <w:sz w:val="24"/>
-          <w:szCs w:val="24"/>
-        </w:rPr>
-        <w:t xml:space="preserve"> </w:t>
-      </w:r>
-      <w:r>
-        <w:rPr>
-          <w:rFonts w:ascii="Times New Roman" w:eastAsia="Times New Roman" w:hAnsi="Times New Roman" w:cs="Times New Roman"/>
-          <w:sz w:val="24"/>
-          <w:szCs w:val="24"/>
-        </w:rPr>
-        <w:t>All team members</w:t>
+        <w:t>Everyone was responsible for pushing to GitHub</w:t>
       </w:r>
     </w:p>
     <w:p>
@@ -822,7 +924,7 @@
       <w:pPr>
         <w:pStyle w:val="ListParagraph"/>
         <w:numPr>
-          <w:ilvl w:val="1"/>
+          <w:ilvl w:val="2"/>
           <w:numId w:val="3"/>
         </w:numPr>
         <w:rPr>
@@ -837,15 +939,29 @@
           <w:sz w:val="24"/>
           <w:szCs w:val="24"/>
         </w:rPr>
-        <w:t>GitHub push and pull tests</w:t>
-      </w:r>
-      <w:r>
-        <w:rPr>
-          <w:rFonts w:ascii="Times New Roman" w:eastAsia="Times New Roman" w:hAnsi="Times New Roman" w:cs="Times New Roman"/>
-          <w:sz w:val="24"/>
-          <w:szCs w:val="24"/>
-        </w:rPr>
-        <w:t xml:space="preserve"> </w:t>
+        <w:t>Cloning, pushing and pulling code from GitHub on terminal</w:t>
+      </w:r>
+    </w:p>
+    <w:p>
+      <w:pPr>
+        <w:pStyle w:val="ListParagraph"/>
+        <w:numPr>
+          <w:ilvl w:val="2"/>
+          <w:numId w:val="3"/>
+        </w:numPr>
+        <w:rPr>
+          <w:rFonts w:ascii="Times New Roman" w:eastAsia="Times New Roman" w:hAnsi="Times New Roman" w:cs="Times New Roman"/>
+          <w:sz w:val="24"/>
+          <w:szCs w:val="24"/>
+        </w:rPr>
+      </w:pPr>
+      <w:r>
+        <w:rPr>
+          <w:rFonts w:ascii="Times New Roman" w:eastAsia="Times New Roman" w:hAnsi="Times New Roman" w:cs="Times New Roman"/>
+          <w:sz w:val="24"/>
+          <w:szCs w:val="24"/>
+        </w:rPr>
+        <w:t>Touching and writing python on terminal</w:t>
       </w:r>
     </w:p>
     <w:p>
@@ -867,14 +983,14 @@
           <w:sz w:val="24"/>
           <w:szCs w:val="24"/>
         </w:rPr>
-        <w:t>Execution of Hello World scripts</w:t>
+        <w:t xml:space="preserve">Conclusions from testing?   </w:t>
       </w:r>
     </w:p>
     <w:p>
       <w:pPr>
         <w:pStyle w:val="ListParagraph"/>
         <w:numPr>
-          <w:ilvl w:val="1"/>
+          <w:ilvl w:val="2"/>
           <w:numId w:val="3"/>
         </w:numPr>
         <w:rPr>
@@ -889,29 +1005,23 @@
           <w:sz w:val="24"/>
           <w:szCs w:val="24"/>
         </w:rPr>
-        <w:t xml:space="preserve">Conclusions from testing?   </w:t>
-      </w:r>
-    </w:p>
-    <w:p>
-      <w:pPr>
-        <w:pStyle w:val="ListParagraph"/>
-        <w:numPr>
-          <w:ilvl w:val="1"/>
-          <w:numId w:val="3"/>
-        </w:numPr>
-        <w:rPr>
-          <w:rFonts w:ascii="Times New Roman" w:eastAsia="Times New Roman" w:hAnsi="Times New Roman" w:cs="Times New Roman"/>
-          <w:sz w:val="24"/>
-          <w:szCs w:val="24"/>
-        </w:rPr>
-      </w:pPr>
-      <w:r>
-        <w:rPr>
-          <w:rFonts w:ascii="Times New Roman" w:eastAsia="Times New Roman" w:hAnsi="Times New Roman" w:cs="Times New Roman"/>
-          <w:sz w:val="24"/>
-          <w:szCs w:val="24"/>
-        </w:rPr>
-        <w:t>The GitHub workflow was successfully verified for most team members, and the development environment was confirmed to be working.</w:t>
+        <w:t>The GitHub workflow was successfully verified for</w:t>
+      </w:r>
+      <w:r>
+        <w:rPr>
+          <w:rFonts w:ascii="Times New Roman" w:eastAsia="Times New Roman" w:hAnsi="Times New Roman" w:cs="Times New Roman"/>
+          <w:sz w:val="24"/>
+          <w:szCs w:val="24"/>
+        </w:rPr>
+        <w:t xml:space="preserve"> all </w:t>
+      </w:r>
+      <w:r>
+        <w:rPr>
+          <w:rFonts w:ascii="Times New Roman" w:eastAsia="Times New Roman" w:hAnsi="Times New Roman" w:cs="Times New Roman"/>
+          <w:sz w:val="24"/>
+          <w:szCs w:val="24"/>
+        </w:rPr>
+        <w:t>team members, and the development environment was confirmed to be working.</w:t>
       </w:r>
     </w:p>
     <w:p>
@@ -966,147 +1076,53 @@
           <w:szCs w:val="24"/>
         </w:rPr>
       </w:pPr>
-    </w:p>
-    <w:p>
-      <w:pPr>
-        <w:rPr>
-          <w:rFonts w:ascii="Times New Roman" w:eastAsia="Times New Roman" w:hAnsi="Times New Roman" w:cs="Times New Roman"/>
-          <w:sz w:val="24"/>
-          <w:szCs w:val="24"/>
-        </w:rPr>
-      </w:pPr>
-    </w:p>
-    <w:p>
-      <w:pPr>
-        <w:rPr>
-          <w:rFonts w:ascii="Times New Roman" w:eastAsia="Times New Roman" w:hAnsi="Times New Roman" w:cs="Times New Roman"/>
-          <w:sz w:val="24"/>
-          <w:szCs w:val="24"/>
-        </w:rPr>
-      </w:pPr>
-      <w:r>
-        <w:rPr>
-          <w:rFonts w:ascii="Times New Roman" w:eastAsia="Times New Roman" w:hAnsi="Times New Roman" w:cs="Times New Roman"/>
-          <w:sz w:val="24"/>
-          <w:szCs w:val="24"/>
-        </w:rPr>
-        <w:t>The team successfully set up the GitHub repository, verified basic software functionality using Hello World scripts, and ensured that most team members were able to push code correctly. These steps satisfied the requirements for software bring-up and version control understanding.</w:t>
-      </w:r>
-    </w:p>
-    <w:p>
-      <w:pPr>
-        <w:rPr>
-          <w:rFonts w:ascii="Times New Roman" w:eastAsia="Times New Roman" w:hAnsi="Times New Roman" w:cs="Times New Roman"/>
-          <w:sz w:val="24"/>
-          <w:szCs w:val="24"/>
-        </w:rPr>
-      </w:pPr>
-    </w:p>
-    <w:p>
-      <w:pPr>
-        <w:rPr>
-          <w:rFonts w:ascii="Times New Roman" w:eastAsia="Times New Roman" w:hAnsi="Times New Roman" w:cs="Times New Roman"/>
-          <w:sz w:val="24"/>
-          <w:szCs w:val="24"/>
-        </w:rPr>
-      </w:pPr>
-    </w:p>
-    <w:p>
-      <w:pPr>
-        <w:rPr>
-          <w:rFonts w:ascii="Times New Roman" w:eastAsia="Times New Roman" w:hAnsi="Times New Roman" w:cs="Times New Roman"/>
-          <w:sz w:val="24"/>
-          <w:szCs w:val="24"/>
-        </w:rPr>
-      </w:pPr>
-    </w:p>
-    <w:p>
-      <w:pPr>
-        <w:rPr>
-          <w:rFonts w:ascii="Times New Roman" w:eastAsia="Times New Roman" w:hAnsi="Times New Roman" w:cs="Times New Roman"/>
-          <w:sz w:val="24"/>
-          <w:szCs w:val="24"/>
-        </w:rPr>
-      </w:pPr>
-    </w:p>
-    <w:p>
-      <w:pPr>
-        <w:rPr>
-          <w:rFonts w:ascii="Times New Roman" w:eastAsia="Times New Roman" w:hAnsi="Times New Roman" w:cs="Times New Roman"/>
-          <w:sz w:val="24"/>
-          <w:szCs w:val="24"/>
-        </w:rPr>
-      </w:pPr>
-    </w:p>
-    <w:p>
-      <w:pPr>
-        <w:rPr>
-          <w:rFonts w:ascii="Times New Roman" w:eastAsia="Times New Roman" w:hAnsi="Times New Roman" w:cs="Times New Roman"/>
-          <w:sz w:val="24"/>
-          <w:szCs w:val="24"/>
-        </w:rPr>
-      </w:pPr>
-    </w:p>
-    <w:p>
-      <w:pPr>
-        <w:rPr>
-          <w:rFonts w:ascii="Times New Roman" w:eastAsia="Times New Roman" w:hAnsi="Times New Roman" w:cs="Times New Roman"/>
-          <w:sz w:val="24"/>
-          <w:szCs w:val="24"/>
-        </w:rPr>
-      </w:pPr>
-    </w:p>
-    <w:p>
-      <w:pPr>
-        <w:rPr>
-          <w:rFonts w:ascii="Times New Roman" w:eastAsia="Times New Roman" w:hAnsi="Times New Roman" w:cs="Times New Roman"/>
-          <w:sz w:val="24"/>
-          <w:szCs w:val="24"/>
-        </w:rPr>
-      </w:pPr>
-    </w:p>
-    <w:p>
-      <w:pPr>
-        <w:rPr>
-          <w:rFonts w:ascii="Times New Roman" w:eastAsia="Times New Roman" w:hAnsi="Times New Roman" w:cs="Times New Roman"/>
-          <w:sz w:val="24"/>
-          <w:szCs w:val="24"/>
-        </w:rPr>
-      </w:pPr>
-    </w:p>
-    <w:p>
-      <w:pPr>
-        <w:rPr>
-          <w:rFonts w:ascii="Times New Roman" w:eastAsia="Times New Roman" w:hAnsi="Times New Roman" w:cs="Times New Roman"/>
-          <w:sz w:val="24"/>
-          <w:szCs w:val="24"/>
-        </w:rPr>
-      </w:pPr>
-    </w:p>
-    <w:p>
-      <w:pPr>
-        <w:rPr>
-          <w:rFonts w:ascii="Times New Roman" w:eastAsia="Times New Roman" w:hAnsi="Times New Roman" w:cs="Times New Roman"/>
-          <w:sz w:val="24"/>
-          <w:szCs w:val="24"/>
-        </w:rPr>
-      </w:pPr>
-    </w:p>
-    <w:p>
-      <w:pPr>
-        <w:rPr>
-          <w:rFonts w:ascii="Times New Roman" w:eastAsia="Times New Roman" w:hAnsi="Times New Roman" w:cs="Times New Roman"/>
-          <w:sz w:val="24"/>
-          <w:szCs w:val="24"/>
-        </w:rPr>
-      </w:pPr>
-      <w:r>
-        <w:rPr>
-          <w:rFonts w:ascii="Times New Roman" w:eastAsia="Times New Roman" w:hAnsi="Times New Roman" w:cs="Times New Roman"/>
-          <w:sz w:val="24"/>
-          <w:szCs w:val="24"/>
-        </w:rPr>
-        <w:t>(page break)</w:t>
+      <w:r>
+        <w:rPr>
+          <w:rFonts w:ascii="Times New Roman" w:eastAsia="Times New Roman" w:hAnsi="Times New Roman" w:cs="Times New Roman"/>
+          <w:sz w:val="24"/>
+          <w:szCs w:val="24"/>
+        </w:rPr>
+        <w:t>The team successfully set up the GitHub repository, verified basic software functionality using Hello World scripts, and ensured that</w:t>
+      </w:r>
+      <w:r>
+        <w:rPr>
+          <w:rFonts w:ascii="Times New Roman" w:eastAsia="Times New Roman" w:hAnsi="Times New Roman" w:cs="Times New Roman"/>
+          <w:sz w:val="24"/>
+          <w:szCs w:val="24"/>
+        </w:rPr>
+        <w:t xml:space="preserve"> all</w:t>
+      </w:r>
+      <w:r>
+        <w:rPr>
+          <w:rFonts w:ascii="Times New Roman" w:eastAsia="Times New Roman" w:hAnsi="Times New Roman" w:cs="Times New Roman"/>
+          <w:sz w:val="24"/>
+          <w:szCs w:val="24"/>
+        </w:rPr>
+        <w:t xml:space="preserve"> team members were able to push code correctly. These steps </w:t>
+      </w:r>
+      <w:r>
+        <w:rPr>
+          <w:rFonts w:ascii="Times New Roman" w:eastAsia="Times New Roman" w:hAnsi="Times New Roman" w:cs="Times New Roman"/>
+          <w:sz w:val="24"/>
+          <w:szCs w:val="24"/>
+        </w:rPr>
+        <w:t>satisfy</w:t>
+      </w:r>
+      <w:r>
+        <w:rPr>
+          <w:rFonts w:ascii="Times New Roman" w:eastAsia="Times New Roman" w:hAnsi="Times New Roman" w:cs="Times New Roman"/>
+          <w:sz w:val="24"/>
+          <w:szCs w:val="24"/>
+        </w:rPr>
+        <w:t xml:space="preserve"> the requirements </w:t>
+      </w:r>
+      <w:r>
+        <w:rPr>
+          <w:rFonts w:ascii="Times New Roman" w:eastAsia="Times New Roman" w:hAnsi="Times New Roman" w:cs="Times New Roman"/>
+          <w:sz w:val="24"/>
+          <w:szCs w:val="24"/>
+        </w:rPr>
+        <w:t xml:space="preserve">of all team members successfully committing changes to the shared GitHub repo. </w:t>
       </w:r>
       <w:r>
         <w:br w:type="page"/>
@@ -1295,13 +1311,197 @@
           <w:szCs w:val="24"/>
         </w:rPr>
       </w:pPr>
-      <w:r>
-        <w:rPr>
-          <w:rFonts w:ascii="Times New Roman" w:eastAsia="Times New Roman" w:hAnsi="Times New Roman" w:cs="Times New Roman"/>
-          <w:sz w:val="24"/>
-          <w:szCs w:val="24"/>
-        </w:rPr>
-        <w:t xml:space="preserve">Words </w:t>
+    </w:p>
+    <w:p>
+      <w:pPr>
+        <w:rPr>
+          <w:rFonts w:ascii="Times New Roman" w:eastAsia="Times New Roman" w:hAnsi="Times New Roman" w:cs="Times New Roman"/>
+          <w:sz w:val="24"/>
+          <w:szCs w:val="24"/>
+        </w:rPr>
+      </w:pPr>
+      <w:r>
+        <w:rPr>
+          <w:rFonts w:ascii="Times New Roman" w:eastAsia="Times New Roman" w:hAnsi="Times New Roman" w:cs="Times New Roman"/>
+          <w:sz w:val="24"/>
+          <w:szCs w:val="24"/>
+        </w:rPr>
+        <w:t xml:space="preserve">In this section of Deliverable #2, our team focused on understanding the Raspberry Pi 4 Model B and Pi Hat Protector (PHP). For the Rpi4, we focused on software via the Legacy 32-bit OS, creating a virtual environment to run python scripts, and using git to push and pull code from our group 8 GitHub repo. </w:t>
+      </w:r>
+    </w:p>
+    <w:p>
+      <w:pPr>
+        <w:rPr>
+          <w:rFonts w:ascii="Times New Roman" w:eastAsia="Times New Roman" w:hAnsi="Times New Roman" w:cs="Times New Roman"/>
+          <w:sz w:val="24"/>
+          <w:szCs w:val="24"/>
+        </w:rPr>
+      </w:pPr>
+    </w:p>
+    <w:p>
+      <w:pPr>
+        <w:rPr>
+          <w:rFonts w:ascii="Times New Roman" w:eastAsia="Times New Roman" w:hAnsi="Times New Roman" w:cs="Times New Roman"/>
+          <w:sz w:val="24"/>
+          <w:szCs w:val="24"/>
+        </w:rPr>
+      </w:pPr>
+    </w:p>
+    <w:p>
+      <w:pPr>
+        <w:rPr>
+          <w:rFonts w:ascii="Times New Roman" w:eastAsia="Times New Roman" w:hAnsi="Times New Roman" w:cs="Times New Roman"/>
+          <w:sz w:val="24"/>
+          <w:szCs w:val="24"/>
+        </w:rPr>
+      </w:pPr>
+      <w:r>
+        <w:rPr>
+          <w:rFonts w:ascii="Times New Roman" w:eastAsia="Times New Roman" w:hAnsi="Times New Roman" w:cs="Times New Roman"/>
+          <w:sz w:val="24"/>
+          <w:szCs w:val="24"/>
+        </w:rPr>
+        <w:t xml:space="preserve">On January 13, 2026, the team met at the UGA Fabrication Lab to understand and set up the Rpi4 as well as claim a locker to store our hardware for the remainder of the semester. During this meeting, we analyzed how </w:t>
+      </w:r>
+      <w:proofErr w:type="gramStart"/>
+      <w:r>
+        <w:rPr>
+          <w:rFonts w:ascii="Times New Roman" w:eastAsia="Times New Roman" w:hAnsi="Times New Roman" w:cs="Times New Roman"/>
+          <w:sz w:val="24"/>
+          <w:szCs w:val="24"/>
+        </w:rPr>
+        <w:t>the PHP</w:t>
+      </w:r>
+      <w:proofErr w:type="gramEnd"/>
+      <w:r>
+        <w:rPr>
+          <w:rFonts w:ascii="Times New Roman" w:eastAsia="Times New Roman" w:hAnsi="Times New Roman" w:cs="Times New Roman"/>
+          <w:sz w:val="24"/>
+          <w:szCs w:val="24"/>
+        </w:rPr>
+        <w:t xml:space="preserve"> interacted with the </w:t>
+      </w:r>
+      <w:r>
+        <w:rPr>
+          <w:rFonts w:ascii="Times New Roman" w:eastAsia="Times New Roman" w:hAnsi="Times New Roman" w:cs="Times New Roman"/>
+          <w:sz w:val="24"/>
+          <w:szCs w:val="24"/>
+        </w:rPr>
+        <w:t>GPIO control on the Raspberry Pi platform. GPIO control is a critical foundation for future project components, including sensor input and hardware interaction.</w:t>
+      </w:r>
+      <w:r>
+        <w:rPr>
+          <w:rFonts w:ascii="Times New Roman" w:eastAsia="Times New Roman" w:hAnsi="Times New Roman" w:cs="Times New Roman"/>
+          <w:sz w:val="24"/>
+          <w:szCs w:val="24"/>
+        </w:rPr>
+        <w:t xml:space="preserve"> Understanding this usage, we found that the PHP connections to GPIO2</w:t>
+      </w:r>
+      <w:r>
+        <w:rPr>
+          <w:rFonts w:ascii="Times New Roman" w:eastAsia="Times New Roman" w:hAnsi="Times New Roman" w:cs="Times New Roman"/>
+          <w:sz w:val="24"/>
+          <w:szCs w:val="24"/>
+        </w:rPr>
+        <w:t xml:space="preserve"> (</w:t>
+      </w:r>
+      <w:r>
+        <w:rPr>
+          <w:rFonts w:ascii="Times New Roman" w:eastAsia="Times New Roman" w:hAnsi="Times New Roman" w:cs="Times New Roman"/>
+          <w:sz w:val="24"/>
+          <w:szCs w:val="24"/>
+        </w:rPr>
+        <w:t>i.e.  a resistor and Zener diode in series</w:t>
+      </w:r>
+      <w:r>
+        <w:rPr>
+          <w:rFonts w:ascii="Times New Roman" w:eastAsia="Times New Roman" w:hAnsi="Times New Roman" w:cs="Times New Roman"/>
+          <w:sz w:val="24"/>
+          <w:szCs w:val="24"/>
+        </w:rPr>
+        <w:t>)</w:t>
+      </w:r>
+      <w:r>
+        <w:rPr>
+          <w:rFonts w:ascii="Times New Roman" w:eastAsia="Times New Roman" w:hAnsi="Times New Roman" w:cs="Times New Roman"/>
+          <w:sz w:val="24"/>
+          <w:szCs w:val="24"/>
+        </w:rPr>
+        <w:t xml:space="preserve"> </w:t>
+      </w:r>
+      <w:r>
+        <w:rPr>
+          <w:rFonts w:ascii="Times New Roman" w:eastAsia="Times New Roman" w:hAnsi="Times New Roman" w:cs="Times New Roman"/>
+          <w:sz w:val="24"/>
+          <w:szCs w:val="24"/>
+        </w:rPr>
+        <w:t>acted as a simple voltage regulator for the Rpi4. As listed in our explanation file, the Zener diode maintains a constant voltage, limiting the positive voltage into the Rpi4 to protect the GPIO2 pin as well as the rest of the board.</w:t>
+      </w:r>
+      <w:r>
+        <w:rPr>
+          <w:rFonts w:ascii="Times New Roman" w:eastAsia="Times New Roman" w:hAnsi="Times New Roman" w:cs="Times New Roman"/>
+          <w:sz w:val="24"/>
+          <w:szCs w:val="24"/>
+        </w:rPr>
+        <w:t xml:space="preserve"> This understanding is included with our diagram of the GPIO2 on the PHP, achieving the objective.</w:t>
+      </w:r>
+    </w:p>
+    <w:p>
+      <w:pPr>
+        <w:rPr>
+          <w:rFonts w:ascii="Times New Roman" w:eastAsia="Times New Roman" w:hAnsi="Times New Roman" w:cs="Times New Roman"/>
+          <w:sz w:val="24"/>
+          <w:szCs w:val="24"/>
+        </w:rPr>
+      </w:pPr>
+    </w:p>
+    <w:p>
+      <w:pPr>
+        <w:rPr>
+          <w:rFonts w:ascii="Times New Roman" w:eastAsia="Times New Roman" w:hAnsi="Times New Roman" w:cs="Times New Roman"/>
+          <w:sz w:val="24"/>
+          <w:szCs w:val="24"/>
+        </w:rPr>
+      </w:pPr>
+      <w:r>
+        <w:rPr>
+          <w:rFonts w:ascii="Times New Roman" w:eastAsia="Times New Roman" w:hAnsi="Times New Roman" w:cs="Times New Roman"/>
+          <w:sz w:val="24"/>
+          <w:szCs w:val="24"/>
+        </w:rPr>
+        <w:t>To configure set-up our Rpi4 for the following semester, the team had to configure the Rpi</w:t>
+      </w:r>
+      <w:r>
+        <w:rPr>
+          <w:rFonts w:ascii="Times New Roman" w:eastAsia="Times New Roman" w:hAnsi="Times New Roman" w:cs="Times New Roman"/>
+          <w:sz w:val="24"/>
+          <w:szCs w:val="24"/>
+        </w:rPr>
+        <w:t>4</w:t>
+      </w:r>
+      <w:r>
+        <w:rPr>
+          <w:rFonts w:ascii="Times New Roman" w:eastAsia="Times New Roman" w:hAnsi="Times New Roman" w:cs="Times New Roman"/>
+          <w:sz w:val="24"/>
+          <w:szCs w:val="24"/>
+        </w:rPr>
+        <w:t xml:space="preserve"> from the Legacy 32-bit OS installed the night prior. </w:t>
+      </w:r>
+      <w:r>
+        <w:rPr>
+          <w:rFonts w:ascii="Times New Roman" w:eastAsia="Times New Roman" w:hAnsi="Times New Roman" w:cs="Times New Roman"/>
+          <w:sz w:val="24"/>
+          <w:szCs w:val="24"/>
+        </w:rPr>
+        <w:t xml:space="preserve">Although we were given the set-up instructions via “pi_setup.md” under the class repo setup, many of the instructions are now outdated, such as the Rpi4 console option hierarchy and python virtual environment set-up. </w:t>
+      </w:r>
+      <w:r>
+        <w:rPr>
+          <w:rFonts w:ascii="Times New Roman" w:eastAsia="Times New Roman" w:hAnsi="Times New Roman" w:cs="Times New Roman"/>
+          <w:sz w:val="24"/>
+          <w:szCs w:val="24"/>
+        </w:rPr>
+        <w:t xml:space="preserve">To overcome this, we sorted through the Rpi4 console to find the options ourselves, as well as reading articles for any problems setting up the virtual environment. After the Rpi4 set-up was complete, we worked through how to launch Python scripts on boot via </w:t>
       </w:r>
       <w:proofErr w:type="spellStart"/>
       <w:r>
@@ -1310,64 +1510,186 @@
           <w:sz w:val="24"/>
           <w:szCs w:val="24"/>
         </w:rPr>
-        <w:t>words</w:t>
+        <w:t>cron</w:t>
+      </w:r>
+      <w:r>
+        <w:rPr>
+          <w:rFonts w:ascii="Times New Roman" w:eastAsia="Times New Roman" w:hAnsi="Times New Roman" w:cs="Times New Roman"/>
+          <w:sz w:val="24"/>
+          <w:szCs w:val="24"/>
+        </w:rPr>
+        <w:t>’s</w:t>
       </w:r>
       <w:proofErr w:type="spellEnd"/>
-    </w:p>
-    <w:p>
-      <w:pPr>
-        <w:rPr>
-          <w:rFonts w:ascii="Times New Roman" w:eastAsia="Times New Roman" w:hAnsi="Times New Roman" w:cs="Times New Roman"/>
-          <w:sz w:val="24"/>
-          <w:szCs w:val="24"/>
-        </w:rPr>
-      </w:pPr>
-    </w:p>
-    <w:p>
-      <w:pPr>
-        <w:rPr>
-          <w:rFonts w:ascii="Times New Roman" w:eastAsia="Times New Roman" w:hAnsi="Times New Roman" w:cs="Times New Roman"/>
-          <w:sz w:val="24"/>
-          <w:szCs w:val="24"/>
-        </w:rPr>
-      </w:pPr>
-      <w:r>
-        <w:rPr>
-          <w:rFonts w:ascii="Times New Roman" w:eastAsia="Times New Roman" w:hAnsi="Times New Roman" w:cs="Times New Roman"/>
-          <w:sz w:val="24"/>
-          <w:szCs w:val="24"/>
-        </w:rPr>
-        <w:t>Picture(s)</w:t>
-      </w:r>
-    </w:p>
-    <w:p>
-      <w:pPr>
-        <w:rPr>
-          <w:rFonts w:ascii="Times New Roman" w:eastAsia="Times New Roman" w:hAnsi="Times New Roman" w:cs="Times New Roman"/>
-          <w:sz w:val="24"/>
-          <w:szCs w:val="24"/>
-        </w:rPr>
-      </w:pPr>
-      <w:r>
-        <w:rPr>
-          <w:rFonts w:ascii="Times New Roman" w:eastAsia="Times New Roman" w:hAnsi="Times New Roman" w:cs="Times New Roman"/>
+      <w:r>
+        <w:rPr>
+          <w:rFonts w:ascii="Times New Roman" w:eastAsia="Times New Roman" w:hAnsi="Times New Roman" w:cs="Times New Roman"/>
+          <w:sz w:val="24"/>
+          <w:szCs w:val="24"/>
+        </w:rPr>
+        <w:t xml:space="preserve"> timed code execution capabilities</w:t>
+      </w:r>
+      <w:r>
+        <w:rPr>
+          <w:rFonts w:ascii="Times New Roman" w:eastAsia="Times New Roman" w:hAnsi="Times New Roman" w:cs="Times New Roman"/>
+          <w:sz w:val="24"/>
+          <w:szCs w:val="24"/>
+        </w:rPr>
+        <w:t xml:space="preserve">, which we were able to access via the </w:t>
+      </w:r>
+      <w:proofErr w:type="spellStart"/>
+      <w:r>
+        <w:rPr>
+          <w:rFonts w:ascii="Times New Roman" w:eastAsia="Times New Roman" w:hAnsi="Times New Roman" w:cs="Times New Roman"/>
+          <w:sz w:val="24"/>
+          <w:szCs w:val="24"/>
+        </w:rPr>
+        <w:t>cronlog</w:t>
+      </w:r>
+      <w:proofErr w:type="spellEnd"/>
+      <w:r>
+        <w:rPr>
+          <w:rFonts w:ascii="Times New Roman" w:eastAsia="Times New Roman" w:hAnsi="Times New Roman" w:cs="Times New Roman"/>
+          <w:sz w:val="24"/>
+          <w:szCs w:val="24"/>
+        </w:rPr>
+        <w:t xml:space="preserve">. The photo of the </w:t>
+      </w:r>
+      <w:proofErr w:type="spellStart"/>
+      <w:r>
+        <w:rPr>
+          <w:rFonts w:ascii="Times New Roman" w:eastAsia="Times New Roman" w:hAnsi="Times New Roman" w:cs="Times New Roman"/>
+          <w:sz w:val="24"/>
+          <w:szCs w:val="24"/>
+        </w:rPr>
+        <w:t>cronlog</w:t>
+      </w:r>
+      <w:proofErr w:type="spellEnd"/>
+      <w:r>
+        <w:rPr>
+          <w:rFonts w:ascii="Times New Roman" w:eastAsia="Times New Roman" w:hAnsi="Times New Roman" w:cs="Times New Roman"/>
+          <w:sz w:val="24"/>
+          <w:szCs w:val="24"/>
+        </w:rPr>
+        <w:t xml:space="preserve"> reveals that we </w:t>
+      </w:r>
+      <w:proofErr w:type="gramStart"/>
+      <w:r>
+        <w:rPr>
+          <w:rFonts w:ascii="Times New Roman" w:eastAsia="Times New Roman" w:hAnsi="Times New Roman" w:cs="Times New Roman"/>
+          <w:sz w:val="24"/>
+          <w:szCs w:val="24"/>
+        </w:rPr>
+        <w:t>are able to</w:t>
+      </w:r>
+      <w:proofErr w:type="gramEnd"/>
+      <w:r>
+        <w:rPr>
+          <w:rFonts w:ascii="Times New Roman" w:eastAsia="Times New Roman" w:hAnsi="Times New Roman" w:cs="Times New Roman"/>
+          <w:sz w:val="24"/>
+          <w:szCs w:val="24"/>
+        </w:rPr>
+        <w:t xml:space="preserve"> run Python scripts on boot via the Rpi4, finishing the last objective for deliverable 2.</w:t>
+      </w:r>
+    </w:p>
+    <w:p>
+      <w:pPr>
+        <w:rPr>
+          <w:rFonts w:ascii="Times New Roman" w:eastAsia="Times New Roman" w:hAnsi="Times New Roman" w:cs="Times New Roman"/>
+          <w:sz w:val="24"/>
+          <w:szCs w:val="24"/>
+        </w:rPr>
+      </w:pPr>
+    </w:p>
+    <w:p>
+      <w:pPr>
+        <w:rPr>
+          <w:rFonts w:ascii="Times New Roman" w:eastAsia="Times New Roman" w:hAnsi="Times New Roman" w:cs="Times New Roman"/>
+          <w:sz w:val="24"/>
+          <w:szCs w:val="24"/>
+        </w:rPr>
+      </w:pPr>
+    </w:p>
+    <w:p>
+      <w:pPr>
+        <w:rPr>
+          <w:rFonts w:ascii="Times New Roman" w:eastAsia="Times New Roman" w:hAnsi="Times New Roman" w:cs="Times New Roman"/>
+          <w:sz w:val="24"/>
+          <w:szCs w:val="24"/>
+        </w:rPr>
+      </w:pPr>
+    </w:p>
+    <w:p>
+      <w:pPr>
+        <w:rPr>
+          <w:rFonts w:ascii="Times New Roman" w:eastAsia="Times New Roman" w:hAnsi="Times New Roman" w:cs="Times New Roman"/>
+          <w:sz w:val="24"/>
+          <w:szCs w:val="24"/>
+        </w:rPr>
+      </w:pPr>
+    </w:p>
+    <w:p>
+      <w:pPr>
+        <w:rPr>
+          <w:rFonts w:ascii="Times New Roman" w:eastAsia="Times New Roman" w:hAnsi="Times New Roman" w:cs="Times New Roman"/>
+          <w:sz w:val="24"/>
+          <w:szCs w:val="24"/>
+        </w:rPr>
+      </w:pPr>
+    </w:p>
+    <w:p>
+      <w:pPr>
+        <w:rPr>
+          <w:rFonts w:ascii="Times New Roman" w:eastAsia="Times New Roman" w:hAnsi="Times New Roman" w:cs="Times New Roman"/>
+          <w:sz w:val="24"/>
+          <w:szCs w:val="24"/>
+        </w:rPr>
+      </w:pPr>
+    </w:p>
+    <w:p>
+      <w:pPr>
+        <w:rPr>
+          <w:rFonts w:ascii="Times New Roman" w:eastAsia="Times New Roman" w:hAnsi="Times New Roman" w:cs="Times New Roman"/>
+          <w:sz w:val="24"/>
+          <w:szCs w:val="24"/>
+        </w:rPr>
+      </w:pPr>
+    </w:p>
+    <w:p>
+      <w:pPr>
+        <w:rPr>
+          <w:rFonts w:ascii="Times New Roman" w:eastAsia="Times New Roman" w:hAnsi="Times New Roman" w:cs="Times New Roman"/>
+          <w:sz w:val="24"/>
+          <w:szCs w:val="24"/>
+        </w:rPr>
+      </w:pPr>
+    </w:p>
+    <w:p>
+      <w:pPr>
+        <w:rPr>
+          <w:rFonts w:ascii="Times New Roman" w:eastAsia="Times New Roman" w:hAnsi="Times New Roman" w:cs="Times New Roman"/>
+          <w:sz w:val="24"/>
+          <w:szCs w:val="24"/>
+        </w:rPr>
+      </w:pPr>
+      <w:r>
+        <w:rPr>
           <w:noProof/>
-          <w:sz w:val="24"/>
-          <w:szCs w:val="24"/>
-        </w:rPr>
+        </w:rPr>
+        <w:lastRenderedPageBreak/>
         <w:drawing>
-          <wp:anchor distT="0" distB="0" distL="114300" distR="114300" simplePos="0" relativeHeight="251658240" behindDoc="0" locked="0" layoutInCell="1" allowOverlap="1" wp14:anchorId="2D217BF7" wp14:editId="3B11C045">
+          <wp:anchor distT="0" distB="0" distL="114300" distR="114300" simplePos="0" relativeHeight="251659264" behindDoc="0" locked="0" layoutInCell="1" allowOverlap="1" wp14:anchorId="0C99D958" wp14:editId="3C56291D">
             <wp:simplePos x="0" y="0"/>
             <wp:positionH relativeFrom="column">
-              <wp:posOffset>3215640</wp:posOffset>
+              <wp:posOffset>-476857</wp:posOffset>
             </wp:positionH>
             <wp:positionV relativeFrom="paragraph">
-              <wp:posOffset>4445</wp:posOffset>
+              <wp:posOffset>256955</wp:posOffset>
             </wp:positionV>
-            <wp:extent cx="2814320" cy="2110740"/>
-            <wp:effectExtent l="0" t="0" r="5080" b="3810"/>
+            <wp:extent cx="6864350" cy="2607945"/>
+            <wp:effectExtent l="0" t="0" r="0" b="1905"/>
             <wp:wrapSquare wrapText="bothSides"/>
-            <wp:docPr id="1273121292" name="Picture 3"/>
+            <wp:docPr id="1114036537" name="Picture 1"/>
             <wp:cNvGraphicFramePr>
               <a:graphicFrameLocks xmlns:a="http://schemas.openxmlformats.org/drawingml/2006/main" noChangeAspect="1"/>
             </wp:cNvGraphicFramePr>
@@ -1375,11 +1697,11 @@
               <a:graphicData uri="http://schemas.openxmlformats.org/drawingml/2006/picture">
                 <pic:pic xmlns:pic="http://schemas.openxmlformats.org/drawingml/2006/picture">
                   <pic:nvPicPr>
-                    <pic:cNvPr id="1273121292" name="Picture 1273121292"/>
+                    <pic:cNvPr id="1114036537" name=""/>
                     <pic:cNvPicPr/>
                   </pic:nvPicPr>
                   <pic:blipFill>
-                    <a:blip r:embed="rId7" cstate="print">
+                    <a:blip r:embed="rId7">
                       <a:extLst>
                         <a:ext uri="{28A0092B-C50C-407E-A947-70E740481C1C}">
                           <a14:useLocalDpi xmlns:a14="http://schemas.microsoft.com/office/drawing/2010/main" val="0"/>
@@ -1393,7 +1715,7 @@
                   <pic:spPr>
                     <a:xfrm>
                       <a:off x="0" y="0"/>
-                      <a:ext cx="2814320" cy="2110740"/>
+                      <a:ext cx="6864350" cy="2607945"/>
                     </a:xfrm>
                     <a:prstGeom prst="rect">
                       <a:avLst/>
@@ -1414,14 +1736,102 @@
       <w:r>
         <w:rPr>
           <w:rFonts w:ascii="Times New Roman" w:eastAsia="Times New Roman" w:hAnsi="Times New Roman" w:cs="Times New Roman"/>
+          <w:sz w:val="24"/>
+          <w:szCs w:val="24"/>
+        </w:rPr>
+        <w:t>Picture(s)</w:t>
+      </w:r>
+    </w:p>
+    <w:p>
+      <w:pPr>
+        <w:rPr>
+          <w:rFonts w:ascii="Times New Roman" w:eastAsia="Times New Roman" w:hAnsi="Times New Roman" w:cs="Times New Roman"/>
+          <w:sz w:val="24"/>
+          <w:szCs w:val="24"/>
+        </w:rPr>
+      </w:pPr>
+      <w:r>
+        <w:rPr>
+          <w:rFonts w:ascii="Times New Roman" w:eastAsia="Times New Roman" w:hAnsi="Times New Roman" w:cs="Times New Roman"/>
+          <w:sz w:val="24"/>
+          <w:szCs w:val="24"/>
+        </w:rPr>
+        <w:drawing>
+          <wp:anchor distT="0" distB="0" distL="114300" distR="114300" simplePos="0" relativeHeight="251658240" behindDoc="0" locked="0" layoutInCell="1" allowOverlap="1" wp14:anchorId="4848C38D" wp14:editId="7EC418C4">
+            <wp:simplePos x="0" y="0"/>
+            <wp:positionH relativeFrom="margin">
+              <wp:align>center</wp:align>
+            </wp:positionH>
+            <wp:positionV relativeFrom="paragraph">
+              <wp:posOffset>2758440</wp:posOffset>
+            </wp:positionV>
+            <wp:extent cx="7505700" cy="762000"/>
+            <wp:effectExtent l="0" t="0" r="0" b="0"/>
+            <wp:wrapSquare wrapText="bothSides"/>
+            <wp:docPr id="498281137" name="Picture 1"/>
+            <wp:cNvGraphicFramePr>
+              <a:graphicFrameLocks xmlns:a="http://schemas.openxmlformats.org/drawingml/2006/main" noChangeAspect="1"/>
+            </wp:cNvGraphicFramePr>
+            <a:graphic xmlns:a="http://schemas.openxmlformats.org/drawingml/2006/main">
+              <a:graphicData uri="http://schemas.openxmlformats.org/drawingml/2006/picture">
+                <pic:pic xmlns:pic="http://schemas.openxmlformats.org/drawingml/2006/picture">
+                  <pic:nvPicPr>
+                    <pic:cNvPr id="498281137" name=""/>
+                    <pic:cNvPicPr/>
+                  </pic:nvPicPr>
+                  <pic:blipFill>
+                    <a:blip r:embed="rId8">
+                      <a:extLst>
+                        <a:ext uri="{28A0092B-C50C-407E-A947-70E740481C1C}">
+                          <a14:useLocalDpi xmlns:a14="http://schemas.microsoft.com/office/drawing/2010/main" val="0"/>
+                        </a:ext>
+                      </a:extLst>
+                    </a:blip>
+                    <a:stretch>
+                      <a:fillRect/>
+                    </a:stretch>
+                  </pic:blipFill>
+                  <pic:spPr>
+                    <a:xfrm>
+                      <a:off x="0" y="0"/>
+                      <a:ext cx="7505700" cy="762000"/>
+                    </a:xfrm>
+                    <a:prstGeom prst="rect">
+                      <a:avLst/>
+                    </a:prstGeom>
+                  </pic:spPr>
+                </pic:pic>
+              </a:graphicData>
+            </a:graphic>
+            <wp14:sizeRelH relativeFrom="page">
+              <wp14:pctWidth>0</wp14:pctWidth>
+            </wp14:sizeRelH>
+            <wp14:sizeRelV relativeFrom="page">
+              <wp14:pctHeight>0</wp14:pctHeight>
+            </wp14:sizeRelV>
+          </wp:anchor>
+        </w:drawing>
+      </w:r>
+    </w:p>
+    <w:p>
+      <w:pPr>
+        <w:rPr>
+          <w:rFonts w:ascii="Times New Roman" w:eastAsia="Times New Roman" w:hAnsi="Times New Roman" w:cs="Times New Roman"/>
+          <w:sz w:val="24"/>
+          <w:szCs w:val="24"/>
+        </w:rPr>
+      </w:pPr>
+      <w:r>
+        <w:rPr>
+          <w:rFonts w:ascii="Times New Roman" w:eastAsia="Times New Roman" w:hAnsi="Times New Roman" w:cs="Times New Roman"/>
           <w:noProof/>
           <w:sz w:val="24"/>
           <w:szCs w:val="24"/>
         </w:rPr>
         <w:drawing>
-          <wp:inline distT="0" distB="0" distL="0" distR="0" wp14:anchorId="019B22F7" wp14:editId="3309F5A1">
-            <wp:extent cx="2989690" cy="2092165"/>
-            <wp:effectExtent l="0" t="0" r="1270" b="3810"/>
+          <wp:inline distT="0" distB="0" distL="0" distR="0" wp14:anchorId="019B22F7" wp14:editId="47839FC1">
+            <wp:extent cx="5864973" cy="1486893"/>
+            <wp:effectExtent l="0" t="0" r="2540" b="0"/>
             <wp:docPr id="1089216292" name="Picture 2"/>
             <wp:cNvGraphicFramePr>
               <a:graphicFrameLocks xmlns:a="http://schemas.openxmlformats.org/drawingml/2006/main" noChangeAspect="1"/>
@@ -1434,14 +1844,14 @@
                     <pic:cNvPicPr/>
                   </pic:nvPicPr>
                   <pic:blipFill rotWithShape="1">
-                    <a:blip r:embed="rId8" cstate="print">
+                    <a:blip r:embed="rId9" cstate="print">
                       <a:extLst>
                         <a:ext uri="{28A0092B-C50C-407E-A947-70E740481C1C}">
                           <a14:useLocalDpi xmlns:a14="http://schemas.microsoft.com/office/drawing/2010/main" val="0"/>
                         </a:ext>
                       </a:extLst>
                     </a:blip>
-                    <a:srcRect l="3380" t="8081" b="1767"/>
+                    <a:srcRect l="3340" t="7986" r="35201" b="71239"/>
                     <a:stretch>
                       <a:fillRect/>
                     </a:stretch>
@@ -1449,7 +1859,7 @@
                   <pic:spPr bwMode="auto">
                     <a:xfrm>
                       <a:off x="0" y="0"/>
-                      <a:ext cx="3033366" cy="2122729"/>
+                      <a:ext cx="5975791" cy="1514988"/>
                     </a:xfrm>
                     <a:prstGeom prst="rect">
                       <a:avLst/>
@@ -1478,6 +1888,116 @@
           <w:szCs w:val="24"/>
         </w:rPr>
       </w:pPr>
+      <w:r>
+        <w:rPr>
+          <w:rFonts w:ascii="Times New Roman" w:eastAsia="Times New Roman" w:hAnsi="Times New Roman" w:cs="Times New Roman"/>
+          <w:sz w:val="24"/>
+          <w:szCs w:val="24"/>
+        </w:rPr>
+        <w:t># Testing for Python virtual environment on Rpi4</w:t>
+      </w:r>
+    </w:p>
+    <w:p>
+      <w:pPr>
+        <w:rPr>
+          <w:rFonts w:ascii="Times New Roman" w:eastAsia="Times New Roman" w:hAnsi="Times New Roman" w:cs="Times New Roman"/>
+          <w:sz w:val="24"/>
+          <w:szCs w:val="24"/>
+        </w:rPr>
+      </w:pPr>
+      <w:r>
+        <w:rPr>
+          <w:rFonts w:ascii="Times New Roman" w:eastAsia="Times New Roman" w:hAnsi="Times New Roman" w:cs="Times New Roman"/>
+          <w:noProof/>
+          <w:sz w:val="24"/>
+          <w:szCs w:val="24"/>
+        </w:rPr>
+        <w:drawing>
+          <wp:inline distT="0" distB="0" distL="0" distR="0" wp14:anchorId="613EA580" wp14:editId="4D62F15A">
+            <wp:extent cx="5854690" cy="1971923"/>
+            <wp:effectExtent l="0" t="0" r="0" b="9525"/>
+            <wp:docPr id="71762516" name="Picture 1"/>
+            <wp:cNvGraphicFramePr>
+              <a:graphicFrameLocks xmlns:a="http://schemas.openxmlformats.org/drawingml/2006/main" noChangeAspect="1"/>
+            </wp:cNvGraphicFramePr>
+            <a:graphic xmlns:a="http://schemas.openxmlformats.org/drawingml/2006/main">
+              <a:graphicData uri="http://schemas.openxmlformats.org/drawingml/2006/picture">
+                <pic:pic xmlns:pic="http://schemas.openxmlformats.org/drawingml/2006/picture">
+                  <pic:nvPicPr>
+                    <pic:cNvPr id="71762516" name="Picture 71762516"/>
+                    <pic:cNvPicPr/>
+                  </pic:nvPicPr>
+                  <pic:blipFill rotWithShape="1">
+                    <a:blip r:embed="rId10">
+                      <a:extLst>
+                        <a:ext uri="{28A0092B-C50C-407E-A947-70E740481C1C}">
+                          <a14:useLocalDpi xmlns:a14="http://schemas.microsoft.com/office/drawing/2010/main" val="0"/>
+                        </a:ext>
+                      </a:extLst>
+                    </a:blip>
+                    <a:srcRect l="10301" t="32308" r="-83" b="45013"/>
+                    <a:stretch>
+                      <a:fillRect/>
+                    </a:stretch>
+                  </pic:blipFill>
+                  <pic:spPr bwMode="auto">
+                    <a:xfrm>
+                      <a:off x="0" y="0"/>
+                      <a:ext cx="5868821" cy="1976683"/>
+                    </a:xfrm>
+                    <a:prstGeom prst="rect">
+                      <a:avLst/>
+                    </a:prstGeom>
+                    <a:ln>
+                      <a:noFill/>
+                    </a:ln>
+                    <a:extLst>
+                      <a:ext uri="{53640926-AAD7-44D8-BBD7-CCE9431645EC}">
+                        <a14:shadowObscured xmlns:a14="http://schemas.microsoft.com/office/drawing/2010/main"/>
+                      </a:ext>
+                    </a:extLst>
+                  </pic:spPr>
+                </pic:pic>
+              </a:graphicData>
+            </a:graphic>
+          </wp:inline>
+        </w:drawing>
+      </w:r>
+    </w:p>
+    <w:p>
+      <w:pPr>
+        <w:rPr>
+          <w:rFonts w:ascii="Times New Roman" w:eastAsia="Times New Roman" w:hAnsi="Times New Roman" w:cs="Times New Roman"/>
+          <w:sz w:val="24"/>
+          <w:szCs w:val="24"/>
+        </w:rPr>
+      </w:pPr>
+      <w:r>
+        <w:rPr>
+          <w:rFonts w:ascii="Times New Roman" w:eastAsia="Times New Roman" w:hAnsi="Times New Roman" w:cs="Times New Roman"/>
+          <w:sz w:val="24"/>
+          <w:szCs w:val="24"/>
+        </w:rPr>
+        <w:t xml:space="preserve">#cronlog of </w:t>
+      </w:r>
+      <w:proofErr w:type="spellStart"/>
+      <w:r>
+        <w:rPr>
+          <w:rFonts w:ascii="Times New Roman" w:eastAsia="Times New Roman" w:hAnsi="Times New Roman" w:cs="Times New Roman"/>
+          <w:sz w:val="24"/>
+          <w:szCs w:val="24"/>
+        </w:rPr>
+        <w:t>Rpi</w:t>
+      </w:r>
+      <w:proofErr w:type="spellEnd"/>
+      <w:r>
+        <w:rPr>
+          <w:rFonts w:ascii="Times New Roman" w:eastAsia="Times New Roman" w:hAnsi="Times New Roman" w:cs="Times New Roman"/>
+          <w:sz w:val="24"/>
+          <w:szCs w:val="24"/>
+        </w:rPr>
+        <w:t xml:space="preserve"> running python script on boot</w:t>
+      </w:r>
     </w:p>
     <w:p>
       <w:pPr>
@@ -1524,8 +2044,103 @@
           <w:sz w:val="24"/>
           <w:szCs w:val="24"/>
         </w:rPr>
+        <w:lastRenderedPageBreak/>
         <w:t xml:space="preserve">What did your team clarify about the design?  </w:t>
       </w:r>
+    </w:p>
+    <w:p>
+      <w:pPr>
+        <w:pStyle w:val="ListParagraph"/>
+        <w:numPr>
+          <w:ilvl w:val="1"/>
+          <w:numId w:val="2"/>
+        </w:numPr>
+        <w:rPr>
+          <w:rFonts w:ascii="Times New Roman" w:eastAsia="Times New Roman" w:hAnsi="Times New Roman" w:cs="Times New Roman"/>
+          <w:sz w:val="24"/>
+          <w:szCs w:val="24"/>
+        </w:rPr>
+      </w:pPr>
+      <w:r>
+        <w:rPr>
+          <w:rFonts w:ascii="Times New Roman" w:eastAsia="Times New Roman" w:hAnsi="Times New Roman" w:cs="Times New Roman"/>
+          <w:sz w:val="24"/>
+          <w:szCs w:val="24"/>
+        </w:rPr>
+        <w:t>How to properly access the option on the Rpi4 config menu</w:t>
+      </w:r>
+    </w:p>
+    <w:p>
+      <w:pPr>
+        <w:pStyle w:val="ListParagraph"/>
+        <w:numPr>
+          <w:ilvl w:val="1"/>
+          <w:numId w:val="2"/>
+        </w:numPr>
+        <w:rPr>
+          <w:rFonts w:ascii="Times New Roman" w:eastAsia="Times New Roman" w:hAnsi="Times New Roman" w:cs="Times New Roman"/>
+          <w:sz w:val="24"/>
+          <w:szCs w:val="24"/>
+        </w:rPr>
+      </w:pPr>
+      <w:r>
+        <w:rPr>
+          <w:rFonts w:ascii="Times New Roman" w:eastAsia="Times New Roman" w:hAnsi="Times New Roman" w:cs="Times New Roman"/>
+          <w:sz w:val="24"/>
+          <w:szCs w:val="24"/>
+        </w:rPr>
+        <w:t>How to create a virtual environment on the Rpi4</w:t>
+      </w:r>
+    </w:p>
+    <w:p>
+      <w:pPr>
+        <w:pStyle w:val="ListParagraph"/>
+        <w:numPr>
+          <w:ilvl w:val="1"/>
+          <w:numId w:val="2"/>
+        </w:numPr>
+        <w:rPr>
+          <w:rFonts w:ascii="Times New Roman" w:eastAsia="Times New Roman" w:hAnsi="Times New Roman" w:cs="Times New Roman"/>
+          <w:sz w:val="24"/>
+          <w:szCs w:val="24"/>
+        </w:rPr>
+      </w:pPr>
+      <w:r>
+        <w:rPr>
+          <w:rFonts w:ascii="Times New Roman" w:eastAsia="Times New Roman" w:hAnsi="Times New Roman" w:cs="Times New Roman"/>
+          <w:sz w:val="24"/>
+          <w:szCs w:val="24"/>
+        </w:rPr>
+        <w:t xml:space="preserve">How to find output files from the </w:t>
+      </w:r>
+      <w:proofErr w:type="gramStart"/>
+      <w:r>
+        <w:rPr>
+          <w:rFonts w:ascii="Times New Roman" w:eastAsia="Times New Roman" w:hAnsi="Times New Roman" w:cs="Times New Roman"/>
+          <w:sz w:val="24"/>
+          <w:szCs w:val="24"/>
+        </w:rPr>
+        <w:t>on boot</w:t>
+      </w:r>
+      <w:proofErr w:type="gramEnd"/>
+      <w:r>
+        <w:rPr>
+          <w:rFonts w:ascii="Times New Roman" w:eastAsia="Times New Roman" w:hAnsi="Times New Roman" w:cs="Times New Roman"/>
+          <w:sz w:val="24"/>
+          <w:szCs w:val="24"/>
+        </w:rPr>
+        <w:t xml:space="preserve"> program on </w:t>
+      </w:r>
+      <w:proofErr w:type="spellStart"/>
+      <w:r>
+        <w:rPr>
+          <w:rFonts w:ascii="Times New Roman" w:eastAsia="Times New Roman" w:hAnsi="Times New Roman" w:cs="Times New Roman"/>
+          <w:sz w:val="24"/>
+          <w:szCs w:val="24"/>
+        </w:rPr>
+        <w:t>cronlog</w:t>
+      </w:r>
+      <w:proofErr w:type="spellEnd"/>
     </w:p>
     <w:p>
       <w:pPr>
@@ -1552,6 +2167,66 @@
     <w:p>
       <w:pPr>
         <w:pStyle w:val="ListParagraph"/>
+        <w:rPr>
+          <w:rFonts w:ascii="Times New Roman" w:eastAsia="Times New Roman" w:hAnsi="Times New Roman" w:cs="Times New Roman"/>
+          <w:sz w:val="24"/>
+          <w:szCs w:val="24"/>
+        </w:rPr>
+      </w:pPr>
+      <w:r>
+        <w:rPr>
+          <w:rFonts w:ascii="Times New Roman" w:eastAsia="Times New Roman" w:hAnsi="Times New Roman" w:cs="Times New Roman"/>
+          <w:sz w:val="24"/>
+          <w:szCs w:val="24"/>
+        </w:rPr>
+        <w:t xml:space="preserve">We were undecided </w:t>
+      </w:r>
+      <w:proofErr w:type="gramStart"/>
+      <w:r>
+        <w:rPr>
+          <w:rFonts w:ascii="Times New Roman" w:eastAsia="Times New Roman" w:hAnsi="Times New Roman" w:cs="Times New Roman"/>
+          <w:sz w:val="24"/>
+          <w:szCs w:val="24"/>
+        </w:rPr>
+        <w:t>whether or not</w:t>
+      </w:r>
+      <w:proofErr w:type="gramEnd"/>
+      <w:r>
+        <w:rPr>
+          <w:rFonts w:ascii="Times New Roman" w:eastAsia="Times New Roman" w:hAnsi="Times New Roman" w:cs="Times New Roman"/>
+          <w:sz w:val="24"/>
+          <w:szCs w:val="24"/>
+        </w:rPr>
+        <w:t xml:space="preserve"> we should continue to abide by the GitHub instructions and fish for their setting layouts, packages and </w:t>
+      </w:r>
+      <w:r>
+        <w:rPr>
+          <w:rFonts w:ascii="Times New Roman" w:eastAsia="Times New Roman" w:hAnsi="Times New Roman" w:cs="Times New Roman"/>
+          <w:sz w:val="24"/>
+          <w:szCs w:val="24"/>
+        </w:rPr>
+        <w:t>virtual environments</w:t>
+      </w:r>
+      <w:r>
+        <w:rPr>
+          <w:rFonts w:ascii="Times New Roman" w:eastAsia="Times New Roman" w:hAnsi="Times New Roman" w:cs="Times New Roman"/>
+          <w:sz w:val="24"/>
+          <w:szCs w:val="24"/>
+        </w:rPr>
+        <w:t>, or to instead adapt the new hard</w:t>
+      </w:r>
+      <w:r>
+        <w:rPr>
+          <w:rFonts w:ascii="Times New Roman" w:eastAsia="Times New Roman" w:hAnsi="Times New Roman" w:cs="Times New Roman"/>
+          <w:sz w:val="24"/>
+          <w:szCs w:val="24"/>
+        </w:rPr>
+        <w:t>ware and use our prior skills to accomplish the deliverables.</w:t>
+      </w:r>
+    </w:p>
+    <w:p>
+      <w:pPr>
+        <w:pStyle w:val="ListParagraph"/>
         <w:numPr>
           <w:ilvl w:val="0"/>
           <w:numId w:val="2"/>
@@ -1573,6 +2248,25 @@
     </w:p>
     <w:p>
       <w:pPr>
+        <w:ind w:left="720"/>
+        <w:rPr>
+          <w:rFonts w:ascii="Times New Roman" w:eastAsia="Times New Roman" w:hAnsi="Times New Roman" w:cs="Times New Roman"/>
+          <w:sz w:val="24"/>
+          <w:szCs w:val="24"/>
+        </w:rPr>
+      </w:pPr>
+      <w:r>
+        <w:rPr>
+          <w:rFonts w:ascii="Times New Roman" w:eastAsia="Times New Roman" w:hAnsi="Times New Roman" w:cs="Times New Roman"/>
+          <w:sz w:val="24"/>
+          <w:szCs w:val="24"/>
+        </w:rPr>
+        <w:t>Initially, we would abide line by line from the provided support material, but when it came up short due to using older models, we used our better judgement to way between our current knowledge, opting to use the instructions as aid rather than law.</w:t>
+      </w:r>
+    </w:p>
+    <w:p>
+      <w:pPr>
+        <w:ind w:left="360"/>
         <w:rPr>
           <w:rFonts w:ascii="Times New Roman" w:eastAsia="Times New Roman" w:hAnsi="Times New Roman" w:cs="Times New Roman"/>
           <w:sz w:val="24"/>
@@ -1669,25 +2363,7 @@
           <w:sz w:val="24"/>
           <w:szCs w:val="24"/>
         </w:rPr>
-        <w:t xml:space="preserve">Hard shit was finding the </w:t>
-      </w:r>
-      <w:proofErr w:type="gramStart"/>
-      <w:r>
-        <w:rPr>
-          <w:rFonts w:ascii="Times New Roman" w:eastAsia="Times New Roman" w:hAnsi="Times New Roman" w:cs="Times New Roman"/>
-          <w:sz w:val="24"/>
-          <w:szCs w:val="24"/>
-        </w:rPr>
-        <w:t>write</w:t>
-      </w:r>
-      <w:proofErr w:type="gramEnd"/>
-      <w:r>
-        <w:rPr>
-          <w:rFonts w:ascii="Times New Roman" w:eastAsia="Times New Roman" w:hAnsi="Times New Roman" w:cs="Times New Roman"/>
-          <w:sz w:val="24"/>
-          <w:szCs w:val="24"/>
-        </w:rPr>
-        <w:t xml:space="preserve"> numbers for the file path </w:t>
+        <w:t xml:space="preserve">The Python virtual environment on the Rpi4 </w:t>
       </w:r>
     </w:p>
     <w:p>
@@ -1709,6 +2385,68 @@
           <w:sz w:val="24"/>
           <w:szCs w:val="24"/>
         </w:rPr>
+        <w:t>The launch on boot for code on the Rpi4</w:t>
+      </w:r>
+    </w:p>
+    <w:p>
+      <w:pPr>
+        <w:pStyle w:val="ListParagraph"/>
+        <w:numPr>
+          <w:ilvl w:val="2"/>
+          <w:numId w:val="3"/>
+        </w:numPr>
+        <w:rPr>
+          <w:rFonts w:ascii="Times New Roman" w:eastAsia="Times New Roman" w:hAnsi="Times New Roman" w:cs="Times New Roman"/>
+          <w:sz w:val="24"/>
+          <w:szCs w:val="24"/>
+        </w:rPr>
+      </w:pPr>
+      <w:r>
+        <w:rPr>
+          <w:rFonts w:ascii="Times New Roman" w:eastAsia="Times New Roman" w:hAnsi="Times New Roman" w:cs="Times New Roman"/>
+          <w:sz w:val="24"/>
+          <w:szCs w:val="24"/>
+        </w:rPr>
+        <w:t xml:space="preserve">Hard shit was finding the </w:t>
+      </w:r>
+      <w:proofErr w:type="gramStart"/>
+      <w:r>
+        <w:rPr>
+          <w:rFonts w:ascii="Times New Roman" w:eastAsia="Times New Roman" w:hAnsi="Times New Roman" w:cs="Times New Roman"/>
+          <w:sz w:val="24"/>
+          <w:szCs w:val="24"/>
+        </w:rPr>
+        <w:t>write</w:t>
+      </w:r>
+      <w:proofErr w:type="gramEnd"/>
+      <w:r>
+        <w:rPr>
+          <w:rFonts w:ascii="Times New Roman" w:eastAsia="Times New Roman" w:hAnsi="Times New Roman" w:cs="Times New Roman"/>
+          <w:sz w:val="24"/>
+          <w:szCs w:val="24"/>
+        </w:rPr>
+        <w:t xml:space="preserve"> numbers for the file path </w:t>
+      </w:r>
+    </w:p>
+    <w:p>
+      <w:pPr>
+        <w:pStyle w:val="ListParagraph"/>
+        <w:numPr>
+          <w:ilvl w:val="2"/>
+          <w:numId w:val="3"/>
+        </w:numPr>
+        <w:rPr>
+          <w:rFonts w:ascii="Times New Roman" w:eastAsia="Times New Roman" w:hAnsi="Times New Roman" w:cs="Times New Roman"/>
+          <w:sz w:val="24"/>
+          <w:szCs w:val="24"/>
+        </w:rPr>
+      </w:pPr>
+      <w:r>
+        <w:rPr>
+          <w:rFonts w:ascii="Times New Roman" w:eastAsia="Times New Roman" w:hAnsi="Times New Roman" w:cs="Times New Roman"/>
+          <w:sz w:val="24"/>
+          <w:szCs w:val="24"/>
+        </w:rPr>
         <w:t xml:space="preserve">Gets stored in </w:t>
       </w:r>
       <w:proofErr w:type="spellStart"/>
@@ -1756,6 +2494,28 @@
       <w:pPr>
         <w:pStyle w:val="ListParagraph"/>
         <w:numPr>
+          <w:ilvl w:val="2"/>
+          <w:numId w:val="3"/>
+        </w:numPr>
+        <w:rPr>
+          <w:rFonts w:ascii="Times New Roman" w:eastAsia="Times New Roman" w:hAnsi="Times New Roman" w:cs="Times New Roman"/>
+          <w:sz w:val="24"/>
+          <w:szCs w:val="24"/>
+        </w:rPr>
+      </w:pPr>
+      <w:r>
+        <w:rPr>
+          <w:rFonts w:ascii="Times New Roman" w:eastAsia="Times New Roman" w:hAnsi="Times New Roman" w:cs="Times New Roman"/>
+          <w:sz w:val="24"/>
+          <w:szCs w:val="24"/>
+        </w:rPr>
+        <w:t>NA for today’s work</w:t>
+      </w:r>
+    </w:p>
+    <w:p>
+      <w:pPr>
+        <w:pStyle w:val="ListParagraph"/>
+        <w:numPr>
           <w:ilvl w:val="0"/>
           <w:numId w:val="3"/>
         </w:numPr>
@@ -1772,6 +2532,24 @@
           <w:szCs w:val="24"/>
         </w:rPr>
         <w:t>Who is responsible for testing?</w:t>
+      </w:r>
+    </w:p>
+    <w:p>
+      <w:pPr>
+        <w:pStyle w:val="ListParagraph"/>
+        <w:rPr>
+          <w:rFonts w:ascii="Times New Roman" w:eastAsia="Times New Roman" w:hAnsi="Times New Roman" w:cs="Times New Roman"/>
+          <w:sz w:val="24"/>
+          <w:szCs w:val="24"/>
+        </w:rPr>
+      </w:pPr>
+      <w:r>
+        <w:rPr>
+          <w:rFonts w:ascii="Times New Roman" w:eastAsia="Times New Roman" w:hAnsi="Times New Roman" w:cs="Times New Roman"/>
+          <w:sz w:val="24"/>
+          <w:szCs w:val="24"/>
+        </w:rPr>
+        <w:t>All members worked together to troubleshoot issues and read through articles.</w:t>
       </w:r>
     </w:p>
     <w:p>
@@ -1800,6 +2578,58 @@
       <w:pPr>
         <w:pStyle w:val="ListParagraph"/>
         <w:numPr>
+          <w:ilvl w:val="2"/>
+          <w:numId w:val="3"/>
+        </w:numPr>
+        <w:rPr>
+          <w:rFonts w:ascii="Times New Roman" w:eastAsia="Times New Roman" w:hAnsi="Times New Roman" w:cs="Times New Roman"/>
+          <w:sz w:val="24"/>
+          <w:szCs w:val="24"/>
+        </w:rPr>
+      </w:pPr>
+      <w:r>
+        <w:rPr>
+          <w:rFonts w:ascii="Times New Roman" w:eastAsia="Times New Roman" w:hAnsi="Times New Roman" w:cs="Times New Roman"/>
+          <w:sz w:val="24"/>
+          <w:szCs w:val="24"/>
+        </w:rPr>
+        <w:t xml:space="preserve">For the virtual environment, we ran our </w:t>
+      </w:r>
+      <w:r>
+        <w:rPr>
+          <w:rFonts w:ascii="Times New Roman" w:eastAsia="Times New Roman" w:hAnsi="Times New Roman" w:cs="Times New Roman"/>
+          <w:sz w:val="24"/>
+          <w:szCs w:val="24"/>
+        </w:rPr>
+        <w:t>HelloWord.py to see if it would properly print to terminal.</w:t>
+      </w:r>
+    </w:p>
+    <w:p>
+      <w:pPr>
+        <w:pStyle w:val="ListParagraph"/>
+        <w:numPr>
+          <w:ilvl w:val="2"/>
+          <w:numId w:val="3"/>
+        </w:numPr>
+        <w:rPr>
+          <w:rFonts w:ascii="Times New Roman" w:eastAsia="Times New Roman" w:hAnsi="Times New Roman" w:cs="Times New Roman"/>
+          <w:sz w:val="24"/>
+          <w:szCs w:val="24"/>
+        </w:rPr>
+      </w:pPr>
+      <w:r>
+        <w:rPr>
+          <w:rFonts w:ascii="Times New Roman" w:eastAsia="Times New Roman" w:hAnsi="Times New Roman" w:cs="Times New Roman"/>
+          <w:sz w:val="24"/>
+          <w:szCs w:val="24"/>
+        </w:rPr>
+        <w:t xml:space="preserve">For launch on boot, we rebooted the Rpi4 to see if it would properly print. </w:t>
+      </w:r>
+    </w:p>
+    <w:p>
+      <w:pPr>
+        <w:pStyle w:val="ListParagraph"/>
+        <w:numPr>
           <w:ilvl w:val="1"/>
           <w:numId w:val="3"/>
         </w:numPr>
@@ -1820,6 +2650,68 @@
     </w:p>
     <w:p>
       <w:pPr>
+        <w:pStyle w:val="ListParagraph"/>
+        <w:numPr>
+          <w:ilvl w:val="2"/>
+          <w:numId w:val="3"/>
+        </w:numPr>
+        <w:rPr>
+          <w:rFonts w:ascii="Times New Roman" w:eastAsia="Times New Roman" w:hAnsi="Times New Roman" w:cs="Times New Roman"/>
+          <w:sz w:val="24"/>
+          <w:szCs w:val="24"/>
+        </w:rPr>
+      </w:pPr>
+      <w:r>
+        <w:rPr>
+          <w:rFonts w:ascii="Times New Roman" w:eastAsia="Times New Roman" w:hAnsi="Times New Roman" w:cs="Times New Roman"/>
+          <w:sz w:val="24"/>
+          <w:szCs w:val="24"/>
+        </w:rPr>
+        <w:t>The print on terminal revealed a successfully created virtual environment.</w:t>
+      </w:r>
+    </w:p>
+    <w:p>
+      <w:pPr>
+        <w:pStyle w:val="ListParagraph"/>
+        <w:numPr>
+          <w:ilvl w:val="2"/>
+          <w:numId w:val="3"/>
+        </w:numPr>
+        <w:rPr>
+          <w:rFonts w:ascii="Times New Roman" w:eastAsia="Times New Roman" w:hAnsi="Times New Roman" w:cs="Times New Roman"/>
+          <w:sz w:val="24"/>
+          <w:szCs w:val="24"/>
+        </w:rPr>
+      </w:pPr>
+      <w:r>
+        <w:rPr>
+          <w:rFonts w:ascii="Times New Roman" w:eastAsia="Times New Roman" w:hAnsi="Times New Roman" w:cs="Times New Roman"/>
+          <w:sz w:val="24"/>
+          <w:szCs w:val="24"/>
+        </w:rPr>
+        <w:t xml:space="preserve">The </w:t>
+      </w:r>
+      <w:proofErr w:type="spellStart"/>
+      <w:r>
+        <w:rPr>
+          <w:rFonts w:ascii="Times New Roman" w:eastAsia="Times New Roman" w:hAnsi="Times New Roman" w:cs="Times New Roman"/>
+          <w:sz w:val="24"/>
+          <w:szCs w:val="24"/>
+        </w:rPr>
+        <w:t>cronlog</w:t>
+      </w:r>
+      <w:proofErr w:type="spellEnd"/>
+      <w:r>
+        <w:rPr>
+          <w:rFonts w:ascii="Times New Roman" w:eastAsia="Times New Roman" w:hAnsi="Times New Roman" w:cs="Times New Roman"/>
+          <w:sz w:val="24"/>
+          <w:szCs w:val="24"/>
+        </w:rPr>
+        <w:t xml:space="preserve"> revealed a successful launch on boot for the Rpi4.</w:t>
+      </w:r>
+    </w:p>
+    <w:p>
+      <w:pPr>
         <w:rPr>
           <w:rFonts w:ascii="Times New Roman" w:eastAsia="Times New Roman" w:hAnsi="Times New Roman" w:cs="Times New Roman"/>
           <w:sz w:val="24"/>
@@ -1870,140 +2762,104 @@
           <w:szCs w:val="24"/>
         </w:rPr>
       </w:pPr>
-    </w:p>
-    <w:p>
-      <w:pPr>
-        <w:rPr>
-          <w:rFonts w:ascii="Times New Roman" w:eastAsia="Times New Roman" w:hAnsi="Times New Roman" w:cs="Times New Roman"/>
-          <w:sz w:val="24"/>
-          <w:szCs w:val="24"/>
-        </w:rPr>
-      </w:pPr>
-    </w:p>
-    <w:p>
-      <w:pPr>
-        <w:rPr>
-          <w:rFonts w:ascii="Times New Roman" w:eastAsia="Times New Roman" w:hAnsi="Times New Roman" w:cs="Times New Roman"/>
-          <w:sz w:val="24"/>
-          <w:szCs w:val="24"/>
-        </w:rPr>
-      </w:pPr>
-    </w:p>
-    <w:p>
-      <w:pPr>
-        <w:rPr>
-          <w:rFonts w:ascii="Times New Roman" w:eastAsia="Times New Roman" w:hAnsi="Times New Roman" w:cs="Times New Roman"/>
-          <w:sz w:val="24"/>
-          <w:szCs w:val="24"/>
-        </w:rPr>
-      </w:pPr>
-    </w:p>
-    <w:p>
-      <w:pPr>
-        <w:rPr>
-          <w:rFonts w:ascii="Times New Roman" w:eastAsia="Times New Roman" w:hAnsi="Times New Roman" w:cs="Times New Roman"/>
-          <w:sz w:val="24"/>
-          <w:szCs w:val="24"/>
-        </w:rPr>
-      </w:pPr>
-    </w:p>
-    <w:p>
-      <w:pPr>
-        <w:rPr>
-          <w:rFonts w:ascii="Times New Roman" w:eastAsia="Times New Roman" w:hAnsi="Times New Roman" w:cs="Times New Roman"/>
-          <w:sz w:val="24"/>
-          <w:szCs w:val="24"/>
-        </w:rPr>
-      </w:pPr>
-    </w:p>
-    <w:p>
-      <w:pPr>
-        <w:rPr>
-          <w:rFonts w:ascii="Times New Roman" w:eastAsia="Times New Roman" w:hAnsi="Times New Roman" w:cs="Times New Roman"/>
-          <w:sz w:val="24"/>
-          <w:szCs w:val="24"/>
-        </w:rPr>
-      </w:pPr>
-    </w:p>
-    <w:p>
-      <w:pPr>
-        <w:rPr>
-          <w:rFonts w:ascii="Times New Roman" w:eastAsia="Times New Roman" w:hAnsi="Times New Roman" w:cs="Times New Roman"/>
-          <w:sz w:val="24"/>
-          <w:szCs w:val="24"/>
-        </w:rPr>
-      </w:pPr>
-    </w:p>
-    <w:p>
-      <w:pPr>
-        <w:rPr>
-          <w:rFonts w:ascii="Times New Roman" w:eastAsia="Times New Roman" w:hAnsi="Times New Roman" w:cs="Times New Roman"/>
-          <w:sz w:val="24"/>
-          <w:szCs w:val="24"/>
-        </w:rPr>
-      </w:pPr>
-    </w:p>
-    <w:p>
-      <w:pPr>
-        <w:rPr>
-          <w:rFonts w:ascii="Times New Roman" w:eastAsia="Times New Roman" w:hAnsi="Times New Roman" w:cs="Times New Roman"/>
-          <w:sz w:val="24"/>
-          <w:szCs w:val="24"/>
-        </w:rPr>
-      </w:pPr>
-    </w:p>
-    <w:p>
-      <w:pPr>
-        <w:rPr>
-          <w:rFonts w:ascii="Times New Roman" w:eastAsia="Times New Roman" w:hAnsi="Times New Roman" w:cs="Times New Roman"/>
-          <w:sz w:val="24"/>
-          <w:szCs w:val="24"/>
-        </w:rPr>
-      </w:pPr>
-    </w:p>
-    <w:p>
-      <w:pPr>
-        <w:rPr>
-          <w:rFonts w:ascii="Times New Roman" w:eastAsia="Times New Roman" w:hAnsi="Times New Roman" w:cs="Times New Roman"/>
-          <w:sz w:val="24"/>
-          <w:szCs w:val="24"/>
-        </w:rPr>
-      </w:pPr>
-    </w:p>
-    <w:p>
-      <w:pPr>
-        <w:rPr>
-          <w:rFonts w:ascii="Times New Roman" w:eastAsia="Times New Roman" w:hAnsi="Times New Roman" w:cs="Times New Roman"/>
-          <w:sz w:val="24"/>
-          <w:szCs w:val="24"/>
-        </w:rPr>
-      </w:pPr>
-    </w:p>
-    <w:p>
-      <w:pPr>
-        <w:rPr>
-          <w:rFonts w:ascii="Times New Roman" w:eastAsia="Times New Roman" w:hAnsi="Times New Roman" w:cs="Times New Roman"/>
-          <w:sz w:val="24"/>
-          <w:szCs w:val="24"/>
-        </w:rPr>
-      </w:pPr>
-    </w:p>
-    <w:p>
-      <w:pPr>
-        <w:rPr>
-          <w:rFonts w:ascii="Times New Roman" w:eastAsia="Times New Roman" w:hAnsi="Times New Roman" w:cs="Times New Roman"/>
-          <w:sz w:val="24"/>
-          <w:szCs w:val="24"/>
-        </w:rPr>
-      </w:pPr>
-      <w:r>
-        <w:rPr>
-          <w:rFonts w:ascii="Times New Roman" w:eastAsia="Times New Roman" w:hAnsi="Times New Roman" w:cs="Times New Roman"/>
-          <w:sz w:val="24"/>
-          <w:szCs w:val="24"/>
-        </w:rPr>
-        <w:t>(page break)</w:t>
-      </w:r>
+      <w:r>
+        <w:rPr>
+          <w:rFonts w:ascii="Times New Roman" w:eastAsia="Times New Roman" w:hAnsi="Times New Roman" w:cs="Times New Roman"/>
+          <w:sz w:val="24"/>
+          <w:szCs w:val="24"/>
+        </w:rPr>
+        <w:t xml:space="preserve">The team understands the function and purpose of the PHP connections with the GPIOs and successfully set up the Rpi4 for running scripts from our group git repo on boot. These steps satisfy the requirements of diagraming </w:t>
+      </w:r>
+      <w:proofErr w:type="gramStart"/>
+      <w:r>
+        <w:rPr>
+          <w:rFonts w:ascii="Times New Roman" w:eastAsia="Times New Roman" w:hAnsi="Times New Roman" w:cs="Times New Roman"/>
+          <w:sz w:val="24"/>
+          <w:szCs w:val="24"/>
+        </w:rPr>
+        <w:t>the GPIO2</w:t>
+      </w:r>
+      <w:proofErr w:type="gramEnd"/>
+      <w:r>
+        <w:rPr>
+          <w:rFonts w:ascii="Times New Roman" w:eastAsia="Times New Roman" w:hAnsi="Times New Roman" w:cs="Times New Roman"/>
+          <w:sz w:val="24"/>
+          <w:szCs w:val="24"/>
+        </w:rPr>
+        <w:t xml:space="preserve"> on </w:t>
+      </w:r>
+      <w:proofErr w:type="gramStart"/>
+      <w:r>
+        <w:rPr>
+          <w:rFonts w:ascii="Times New Roman" w:eastAsia="Times New Roman" w:hAnsi="Times New Roman" w:cs="Times New Roman"/>
+          <w:sz w:val="24"/>
+          <w:szCs w:val="24"/>
+        </w:rPr>
+        <w:t>the PHP</w:t>
+      </w:r>
+      <w:proofErr w:type="gramEnd"/>
+      <w:r>
+        <w:rPr>
+          <w:rFonts w:ascii="Times New Roman" w:eastAsia="Times New Roman" w:hAnsi="Times New Roman" w:cs="Times New Roman"/>
+          <w:sz w:val="24"/>
+          <w:szCs w:val="24"/>
+        </w:rPr>
+        <w:t xml:space="preserve"> and printing </w:t>
+      </w:r>
+      <w:proofErr w:type="gramStart"/>
+      <w:r>
+        <w:rPr>
+          <w:rFonts w:ascii="Times New Roman" w:eastAsia="Times New Roman" w:hAnsi="Times New Roman" w:cs="Times New Roman"/>
+          <w:sz w:val="24"/>
+          <w:szCs w:val="24"/>
+        </w:rPr>
+        <w:t>a Hello</w:t>
+      </w:r>
+      <w:proofErr w:type="gramEnd"/>
+      <w:r>
+        <w:rPr>
+          <w:rFonts w:ascii="Times New Roman" w:eastAsia="Times New Roman" w:hAnsi="Times New Roman" w:cs="Times New Roman"/>
+          <w:sz w:val="24"/>
+          <w:szCs w:val="24"/>
+        </w:rPr>
+        <w:t xml:space="preserve"> World from Group 8 on boot from </w:t>
+      </w:r>
+      <w:proofErr w:type="gramStart"/>
+      <w:r>
+        <w:rPr>
+          <w:rFonts w:ascii="Times New Roman" w:eastAsia="Times New Roman" w:hAnsi="Times New Roman" w:cs="Times New Roman"/>
+          <w:sz w:val="24"/>
+          <w:szCs w:val="24"/>
+        </w:rPr>
+        <w:t>the Rpi4</w:t>
+      </w:r>
+      <w:proofErr w:type="gramEnd"/>
+      <w:r>
+        <w:rPr>
+          <w:rFonts w:ascii="Times New Roman" w:eastAsia="Times New Roman" w:hAnsi="Times New Roman" w:cs="Times New Roman"/>
+          <w:sz w:val="24"/>
+          <w:szCs w:val="24"/>
+        </w:rPr>
+        <w:t>.</w:t>
+      </w:r>
+    </w:p>
+    <w:p>
+      <w:pPr>
+        <w:rPr>
+          <w:rFonts w:ascii="Times New Roman" w:eastAsia="Times New Roman" w:hAnsi="Times New Roman" w:cs="Times New Roman"/>
+          <w:sz w:val="24"/>
+          <w:szCs w:val="24"/>
+        </w:rPr>
+      </w:pPr>
+    </w:p>
+    <w:p>
+      <w:pPr>
+        <w:rPr>
+          <w:rFonts w:ascii="Times New Roman" w:eastAsia="Times New Roman" w:hAnsi="Times New Roman" w:cs="Times New Roman"/>
+          <w:sz w:val="24"/>
+          <w:szCs w:val="24"/>
+        </w:rPr>
+      </w:pPr>
       <w:r>
         <w:br w:type="page"/>
       </w:r>
@@ -2089,7 +2945,7 @@
           <w:szCs w:val="24"/>
         </w:rPr>
         <w:drawing>
-          <wp:inline distT="0" distB="0" distL="0" distR="0" wp14:anchorId="0B75DA63" wp14:editId="54343C1A">
+          <wp:inline distT="0" distB="0" distL="0" distR="0" wp14:anchorId="0B75DA63" wp14:editId="2919F39D">
             <wp:extent cx="3345180" cy="4460240"/>
             <wp:effectExtent l="0" t="0" r="7620" b="0"/>
             <wp:docPr id="344676878" name="Picture 4"/>
@@ -2104,7 +2960,7 @@
                     <pic:cNvPicPr/>
                   </pic:nvPicPr>
                   <pic:blipFill>
-                    <a:blip r:embed="rId9" cstate="print">
+                    <a:blip r:embed="rId11" cstate="print">
                       <a:extLst>
                         <a:ext uri="{28A0092B-C50C-407E-A947-70E740481C1C}">
                           <a14:useLocalDpi xmlns:a14="http://schemas.microsoft.com/office/drawing/2010/main" val="0"/>
@@ -2353,7 +3209,52 @@
           <w:sz w:val="24"/>
           <w:szCs w:val="24"/>
         </w:rPr>
-        <w:t xml:space="preserve">The main purpose of our meeting was to begin our project and understand the requirements at hand. We began by observing our raspberry pi and familiarizing everyone with both the hardware and </w:t>
+        <w:t>The ma</w:t>
+      </w:r>
+      <w:r>
+        <w:rPr>
+          <w:rFonts w:ascii="Times New Roman" w:eastAsia="Times New Roman" w:hAnsi="Times New Roman" w:cs="Times New Roman"/>
+          <w:b/>
+          <w:sz w:val="24"/>
+          <w:szCs w:val="24"/>
+        </w:rPr>
+        <w:t xml:space="preserve">jor decisions </w:t>
+      </w:r>
+      <w:r>
+        <w:rPr>
+          <w:rFonts w:ascii="Times New Roman" w:eastAsia="Times New Roman" w:hAnsi="Times New Roman" w:cs="Times New Roman"/>
+          <w:b/>
+          <w:sz w:val="24"/>
+          <w:szCs w:val="24"/>
+        </w:rPr>
+        <w:t xml:space="preserve">of our meeting </w:t>
+      </w:r>
+      <w:r>
+        <w:rPr>
+          <w:rFonts w:ascii="Times New Roman" w:eastAsia="Times New Roman" w:hAnsi="Times New Roman" w:cs="Times New Roman"/>
+          <w:b/>
+          <w:sz w:val="24"/>
+          <w:szCs w:val="24"/>
+        </w:rPr>
+        <w:t>were</w:t>
+      </w:r>
+      <w:r>
+        <w:rPr>
+          <w:rFonts w:ascii="Times New Roman" w:eastAsia="Times New Roman" w:hAnsi="Times New Roman" w:cs="Times New Roman"/>
+          <w:b/>
+          <w:sz w:val="24"/>
+          <w:szCs w:val="24"/>
+        </w:rPr>
+        <w:t xml:space="preserve"> to begin our project</w:t>
+      </w:r>
+      <w:r>
+        <w:rPr>
+          <w:rFonts w:ascii="Times New Roman" w:eastAsia="Times New Roman" w:hAnsi="Times New Roman" w:cs="Times New Roman"/>
+          <w:b/>
+          <w:sz w:val="24"/>
+          <w:szCs w:val="24"/>
+        </w:rPr>
+        <w:t xml:space="preserve">, outline workflow and team roles, and verify the team’s ability to commit changes to the Group 8 </w:t>
       </w:r>
       <w:proofErr w:type="spellStart"/>
       <w:r>
@@ -2363,7 +3264,7 @@
           <w:sz w:val="24"/>
           <w:szCs w:val="24"/>
         </w:rPr>
-        <w:t>github’s</w:t>
+        <w:t>git</w:t>
       </w:r>
       <w:proofErr w:type="spellEnd"/>
       <w:r>
@@ -2373,27 +3274,39 @@
           <w:sz w:val="24"/>
           <w:szCs w:val="24"/>
         </w:rPr>
-        <w:t xml:space="preserve"> software. We all completed the pushing your name exercise by creating our code and pushing to our group’s </w:t>
-      </w:r>
-      <w:proofErr w:type="spellStart"/>
-      <w:r>
-        <w:rPr>
-          <w:rFonts w:ascii="Times New Roman" w:eastAsia="Times New Roman" w:hAnsi="Times New Roman" w:cs="Times New Roman"/>
-          <w:b/>
-          <w:sz w:val="24"/>
-          <w:szCs w:val="24"/>
-        </w:rPr>
-        <w:t>github</w:t>
-      </w:r>
-      <w:proofErr w:type="spellEnd"/>
-      <w:r>
-        <w:rPr>
-          <w:rFonts w:ascii="Times New Roman" w:eastAsia="Times New Roman" w:hAnsi="Times New Roman" w:cs="Times New Roman"/>
-          <w:b/>
-          <w:sz w:val="24"/>
-          <w:szCs w:val="24"/>
-        </w:rPr>
-        <w:t xml:space="preserve"> folder</w:t>
+        <w:t xml:space="preserve"> repo.</w:t>
+      </w:r>
+    </w:p>
+    <w:p>
+      <w:pPr>
+        <w:numPr>
+          <w:ilvl w:val="1"/>
+          <w:numId w:val="1"/>
+        </w:numPr>
+        <w:rPr>
+          <w:rFonts w:ascii="Times New Roman" w:eastAsia="Times New Roman" w:hAnsi="Times New Roman" w:cs="Times New Roman"/>
+          <w:b/>
+          <w:sz w:val="24"/>
+          <w:szCs w:val="24"/>
+        </w:rPr>
+      </w:pPr>
+      <w:r>
+        <w:rPr>
+          <w:rFonts w:ascii="Times New Roman" w:eastAsia="Times New Roman" w:hAnsi="Times New Roman" w:cs="Times New Roman"/>
+          <w:b/>
+          <w:sz w:val="24"/>
+          <w:szCs w:val="24"/>
+        </w:rPr>
+        <w:t xml:space="preserve">1/13: The main </w:t>
+      </w:r>
+      <w:r>
+        <w:rPr>
+          <w:rFonts w:ascii="Times New Roman" w:eastAsia="Times New Roman" w:hAnsi="Times New Roman" w:cs="Times New Roman"/>
+          <w:b/>
+          <w:sz w:val="24"/>
+          <w:szCs w:val="24"/>
+        </w:rPr>
+        <w:t xml:space="preserve">ideas discussed during the meeting were assessing how to best set up Rpi4, given the outdated documentation provided. </w:t>
       </w:r>
     </w:p>
     <w:sectPr>
@@ -3025,7 +3938,7 @@
         <w:rFonts w:ascii="Symbol" w:hAnsi="Symbol" w:hint="default"/>
       </w:rPr>
     </w:lvl>
-    <w:lvl w:ilvl="1" w:tplc="04090003" w:tentative="1">
+    <w:lvl w:ilvl="1" w:tplc="04090003">
       <w:start w:val="1"/>
       <w:numFmt w:val="bullet"/>
       <w:lvlText w:val="o"/>

</xml_diff>